<commit_message>
Resolução de Exercícios Capítulo 7
</commit_message>
<xml_diff>
--- a/Aprendendo Java.docx
+++ b/Aprendendo Java.docx
@@ -51,16 +51,34 @@
         <w:pStyle w:val="Ttulo2"/>
       </w:pPr>
       <w:r>
-        <w:t>Java Standard Edition</w:t>
-      </w:r>
-    </w:p>
-    <w:p>
-      <w:pPr>
-        <w:ind w:firstLine="708"/>
-      </w:pPr>
-      <w:r>
-        <w:t>O Java Standard Edition é a plataforma central de programação Java. Ele contém todas as bibliotecas e APIs que qualquer programador precisa para o desenvolvimento java</w:t>
-      </w:r>
+        <w:t xml:space="preserve">Java Standard </w:t>
+      </w:r>
+      <w:proofErr w:type="spellStart"/>
+      <w:r>
+        <w:t>Edition</w:t>
+      </w:r>
+      <w:proofErr w:type="spellEnd"/>
+    </w:p>
+    <w:p>
+      <w:pPr>
+        <w:ind w:firstLine="708"/>
+      </w:pPr>
+      <w:r>
+        <w:t xml:space="preserve">O Java Standard </w:t>
+      </w:r>
+      <w:proofErr w:type="spellStart"/>
+      <w:r>
+        <w:t>Edition</w:t>
+      </w:r>
+      <w:proofErr w:type="spellEnd"/>
+      <w:r>
+        <w:t xml:space="preserve"> é a plataforma central de programação Java. Ele contém todas as bibliotecas e APIs que qualquer programador precisa para o desenvolvimento </w:t>
+      </w:r>
+      <w:proofErr w:type="spellStart"/>
+      <w:r>
+        <w:t>java</w:t>
+      </w:r>
+      <w:proofErr w:type="spellEnd"/>
       <w:r>
         <w:t xml:space="preserve"> (AMAZON).</w:t>
       </w:r>
@@ -98,7 +116,15 @@
     <w:p>
       <w:r>
         <w:tab/>
-        <w:t>O processo de execução de um programa java.</w:t>
+        <w:t xml:space="preserve">O processo de execução de um programa </w:t>
+      </w:r>
+      <w:proofErr w:type="spellStart"/>
+      <w:r>
+        <w:t>java</w:t>
+      </w:r>
+      <w:proofErr w:type="spellEnd"/>
+      <w:r>
+        <w:t>.</w:t>
       </w:r>
     </w:p>
     <w:p>
@@ -175,7 +201,71 @@
         <w:ind w:firstLine="708"/>
       </w:pPr>
       <w:r>
-        <w:t>Para criar um aplicativo usando Java, é necessário fazer o download do JDK (Java Development Kit), disponível para Windows, macOS e Linux. O programa é escrito na linguagem de programação Java e, em seguida, um compilador transforma o programa em bytecode Java, que é o conjunto de instruções do JVM (Java Virtual Machine) que faz parte do JRE (Java Runtime Environment). O bytecode Java é executado sem modificação em qualquer sistema que oferece suporte às JVMs, permitindo que seu código Java seja executado em qualquer lugar</w:t>
+        <w:t xml:space="preserve">Para criar um aplicativo usando Java, é necessário fazer o download do JDK (Java </w:t>
+      </w:r>
+      <w:proofErr w:type="spellStart"/>
+      <w:r>
+        <w:t>Development</w:t>
+      </w:r>
+      <w:proofErr w:type="spellEnd"/>
+      <w:r>
+        <w:t xml:space="preserve"> Kit), disponível para Windows, </w:t>
+      </w:r>
+      <w:proofErr w:type="spellStart"/>
+      <w:r>
+        <w:t>macOS</w:t>
+      </w:r>
+      <w:proofErr w:type="spellEnd"/>
+      <w:r>
+        <w:t xml:space="preserve"> e Linux. O programa é escrito na linguagem de programação Java e, em seguida, um compilador transforma o programa em </w:t>
+      </w:r>
+      <w:proofErr w:type="spellStart"/>
+      <w:r>
+        <w:t>bytecode</w:t>
+      </w:r>
+      <w:proofErr w:type="spellEnd"/>
+      <w:r>
+        <w:t xml:space="preserve"> Java, que é o conjunto de instruções do JVM (Java Virtual </w:t>
+      </w:r>
+      <w:proofErr w:type="spellStart"/>
+      <w:r>
+        <w:t>Machine</w:t>
+      </w:r>
+      <w:proofErr w:type="spellEnd"/>
+      <w:r>
+        <w:t xml:space="preserve">) que faz parte do JRE (Java </w:t>
+      </w:r>
+      <w:proofErr w:type="spellStart"/>
+      <w:r>
+        <w:t>Runtime</w:t>
+      </w:r>
+      <w:proofErr w:type="spellEnd"/>
+      <w:r>
+        <w:t xml:space="preserve"> </w:t>
+      </w:r>
+      <w:proofErr w:type="spellStart"/>
+      <w:r>
+        <w:t>Environment</w:t>
+      </w:r>
+      <w:proofErr w:type="spellEnd"/>
+      <w:r>
+        <w:t xml:space="preserve">). O </w:t>
+      </w:r>
+      <w:proofErr w:type="spellStart"/>
+      <w:r>
+        <w:t>bytecode</w:t>
+      </w:r>
+      <w:proofErr w:type="spellEnd"/>
+      <w:r>
+        <w:t xml:space="preserve"> Java é executado sem modificação em qualquer sistema que oferece suporte às </w:t>
+      </w:r>
+      <w:proofErr w:type="spellStart"/>
+      <w:r>
+        <w:t>JVMs</w:t>
+      </w:r>
+      <w:proofErr w:type="spellEnd"/>
+      <w:r>
+        <w:t>, permitindo que seu código Java seja executado em qualquer lugar</w:t>
       </w:r>
       <w:r>
         <w:t xml:space="preserve"> (IBM)</w:t>
@@ -205,19 +295,75 @@
         <w:ind w:firstLine="708"/>
       </w:pPr>
       <w:r>
-        <w:t xml:space="preserve">Primeiramente, o código fonte Java é compilado pelo compilador Java, que gera o bytecode Java. Esse bytecode é uma representação de baixo nível do código fonte </w:t>
+        <w:t xml:space="preserve">Primeiramente, o código fonte Java é compilado pelo compilador Java, que gera o </w:t>
+      </w:r>
+      <w:proofErr w:type="spellStart"/>
+      <w:r>
+        <w:t>bytecode</w:t>
+      </w:r>
+      <w:proofErr w:type="spellEnd"/>
+      <w:r>
+        <w:t xml:space="preserve"> Java. Esse </w:t>
+      </w:r>
+      <w:proofErr w:type="spellStart"/>
+      <w:r>
+        <w:t>bytecode</w:t>
+      </w:r>
+      <w:proofErr w:type="spellEnd"/>
+      <w:r>
+        <w:t xml:space="preserve"> é uma representação de baixo nível do código fonte </w:t>
       </w:r>
       <w:r>
         <w:lastRenderedPageBreak/>
-        <w:t>Java que pode ser interpretada por uma máquina virtual Java (JVM - Java Virtual Machine) (ChatGPT).</w:t>
-      </w:r>
-    </w:p>
-    <w:p>
-      <w:pPr>
-        <w:ind w:firstLine="708"/>
-      </w:pPr>
-      <w:r>
-        <w:t>Quando o bytecode é executado pela JVM, ele é interpretado e traduzido em código de máquina nativo do sistema em que a JVM está sendo executada. Esse processo é chamado de interpretação just-in-time (JIT), porque o bytecode é interpretado e traduzido em tempo de execução, conforme necessário (ChatGPT).</w:t>
+        <w:t xml:space="preserve">Java que pode ser interpretada por uma máquina virtual Java (JVM - Java Virtual </w:t>
+      </w:r>
+      <w:proofErr w:type="spellStart"/>
+      <w:r>
+        <w:t>Machine</w:t>
+      </w:r>
+      <w:proofErr w:type="spellEnd"/>
+      <w:r>
+        <w:t>) (ChatGPT).</w:t>
+      </w:r>
+    </w:p>
+    <w:p>
+      <w:pPr>
+        <w:ind w:firstLine="708"/>
+      </w:pPr>
+      <w:r>
+        <w:t xml:space="preserve">Quando o </w:t>
+      </w:r>
+      <w:proofErr w:type="spellStart"/>
+      <w:r>
+        <w:t>bytecode</w:t>
+      </w:r>
+      <w:proofErr w:type="spellEnd"/>
+      <w:r>
+        <w:t xml:space="preserve"> é executado pela JVM, ele é interpretado e traduzido em código de máquina nativo do sistema em que a JVM está sendo executada. Esse processo é chamado de interpretação </w:t>
+      </w:r>
+      <w:proofErr w:type="spellStart"/>
+      <w:r>
+        <w:t>just</w:t>
+      </w:r>
+      <w:proofErr w:type="spellEnd"/>
+      <w:r>
+        <w:t>-</w:t>
+      </w:r>
+      <w:proofErr w:type="spellStart"/>
+      <w:r>
+        <w:t>in-time</w:t>
+      </w:r>
+      <w:proofErr w:type="spellEnd"/>
+      <w:r>
+        <w:t xml:space="preserve"> (JIT), porque o </w:t>
+      </w:r>
+      <w:proofErr w:type="spellStart"/>
+      <w:r>
+        <w:t>bytecode</w:t>
+      </w:r>
+      <w:proofErr w:type="spellEnd"/>
+      <w:r>
+        <w:t xml:space="preserve"> é interpretado e traduzido em tempo de execução, conforme necessário (ChatGPT).</w:t>
       </w:r>
     </w:p>
     <w:p>
@@ -241,15 +387,31 @@
         <w:ind w:firstLine="708"/>
       </w:pPr>
       <w:r>
-        <w:t>O código Java é compilado em bytecode Java, que é uma linguagem intermediária que não é diretamente executada pelo sistema operacional do Windows. Para executar um programa Java, é necessário ter uma máquina virtual Java (JVM) instalada no sistema (ChatGPT).</w:t>
-      </w:r>
-    </w:p>
-    <w:p>
-      <w:pPr>
-        <w:ind w:firstLine="708"/>
-      </w:pPr>
-      <w:r>
-        <w:t>A JVM é capaz de interpretar o bytecode Java e traduzi-lo em instruções executáveis em tempo de execução, permitindo que o programa Java seja executado em diferentes sistemas operacionais. Dessa forma, a JVM atua como uma camada de abstração que permite a portabilidade de programas Java para diferentes plataformas (ChatGPT).</w:t>
+        <w:t xml:space="preserve">O código Java é compilado em </w:t>
+      </w:r>
+      <w:proofErr w:type="spellStart"/>
+      <w:r>
+        <w:t>bytecode</w:t>
+      </w:r>
+      <w:proofErr w:type="spellEnd"/>
+      <w:r>
+        <w:t xml:space="preserve"> Java, que é uma linguagem intermediária que não é diretamente executada pelo sistema operacional do Windows. Para executar um programa Java, é necessário ter uma máquina virtual Java (JVM) instalada no sistema (ChatGPT).</w:t>
+      </w:r>
+    </w:p>
+    <w:p>
+      <w:pPr>
+        <w:ind w:firstLine="708"/>
+      </w:pPr>
+      <w:r>
+        <w:t xml:space="preserve">A JVM é capaz de interpretar o </w:t>
+      </w:r>
+      <w:proofErr w:type="spellStart"/>
+      <w:r>
+        <w:t>bytecode</w:t>
+      </w:r>
+      <w:proofErr w:type="spellEnd"/>
+      <w:r>
+        <w:t xml:space="preserve"> Java e traduzi-lo em instruções executáveis em tempo de execução, permitindo que o programa Java seja executado em diferentes sistemas operacionais. Dessa forma, a JVM atua como uma camada de abstração que permite a portabilidade de programas Java para diferentes plataformas (ChatGPT).</w:t>
       </w:r>
     </w:p>
     <w:p>
@@ -406,13 +568,29 @@
         <w:t>, neste caso chamada</w:t>
       </w:r>
       <w:r>
-        <w:t xml:space="preserve"> "HelloWorld"</w:t>
+        <w:t xml:space="preserve"> "</w:t>
+      </w:r>
+      <w:proofErr w:type="spellStart"/>
+      <w:r>
+        <w:t>HelloWorld</w:t>
+      </w:r>
+      <w:proofErr w:type="spellEnd"/>
+      <w:r>
+        <w:t>"</w:t>
       </w:r>
       <w:r>
         <w:t>,</w:t>
       </w:r>
       <w:r>
-        <w:t xml:space="preserve"> com um método "main" que imprime uma mensagem na saída padrão:</w:t>
+        <w:t xml:space="preserve"> com um método "</w:t>
+      </w:r>
+      <w:proofErr w:type="spellStart"/>
+      <w:r>
+        <w:t>main</w:t>
+      </w:r>
+      <w:proofErr w:type="spellEnd"/>
+      <w:r>
+        <w:t>" que imprime uma mensagem na saída padrão:</w:t>
       </w:r>
     </w:p>
     <w:p/>
@@ -464,7 +642,31 @@
         <w:ind w:firstLine="708"/>
       </w:pPr>
       <w:r>
-        <w:t>O método "main" é o ponto de entrada para o programa Java, e é onde a execução do programa começa. Neste exemplo, o método "main" usa a classe System.out para imprimir a mensagem no terminal</w:t>
+        <w:t>O método "</w:t>
+      </w:r>
+      <w:proofErr w:type="spellStart"/>
+      <w:r>
+        <w:t>main</w:t>
+      </w:r>
+      <w:proofErr w:type="spellEnd"/>
+      <w:r>
+        <w:t>" é o ponto de entrada para o programa Java, e é onde a execução do programa começa. Neste exemplo, o método "</w:t>
+      </w:r>
+      <w:proofErr w:type="spellStart"/>
+      <w:r>
+        <w:t>main</w:t>
+      </w:r>
+      <w:proofErr w:type="spellEnd"/>
+      <w:r>
+        <w:t xml:space="preserve">" usa a classe </w:t>
+      </w:r>
+      <w:proofErr w:type="spellStart"/>
+      <w:r>
+        <w:t>System.out</w:t>
+      </w:r>
+      <w:proofErr w:type="spellEnd"/>
+      <w:r>
+        <w:t xml:space="preserve"> para imprimir a mensagem no terminal</w:t>
       </w:r>
       <w:r>
         <w:t xml:space="preserve"> (ChatGPT)</w:t>
@@ -496,7 +698,23 @@
       </w:r>
       <w:r>
         <w:lastRenderedPageBreak/>
-        <w:t>é utilizado/criado como static main para possibilitar a execução do programa, porque todo OOP só trabalha com um objeto. Por isso a classe inicial do programa é chamada de classe de aplicativo (AUTOR).</w:t>
+        <w:t xml:space="preserve">é utilizado/criado como </w:t>
+      </w:r>
+      <w:proofErr w:type="spellStart"/>
+      <w:r>
+        <w:t>static</w:t>
+      </w:r>
+      <w:proofErr w:type="spellEnd"/>
+      <w:r>
+        <w:t xml:space="preserve"> </w:t>
+      </w:r>
+      <w:proofErr w:type="spellStart"/>
+      <w:r>
+        <w:t>main</w:t>
+      </w:r>
+      <w:proofErr w:type="spellEnd"/>
+      <w:r>
+        <w:t xml:space="preserve"> para possibilitar a execução do programa, porque todo OOP só trabalha com um objeto. Por isso a classe inicial do programa é chamada de classe de aplicativo (AUTOR).</w:t>
       </w:r>
     </w:p>
     <w:p/>
@@ -583,11 +801,40 @@
         <w:tab/>
         <w:t xml:space="preserve">Principais tipos de variáveis em Java são </w:t>
       </w:r>
+      <w:proofErr w:type="spellStart"/>
       <w:r>
         <w:t>S</w:t>
       </w:r>
       <w:r>
-        <w:t>tring, int, float, char, boolean (W3Schools).</w:t>
+        <w:t>tring</w:t>
+      </w:r>
+      <w:proofErr w:type="spellEnd"/>
+      <w:r>
+        <w:t xml:space="preserve">, </w:t>
+      </w:r>
+      <w:proofErr w:type="spellStart"/>
+      <w:r>
+        <w:t>int</w:t>
+      </w:r>
+      <w:proofErr w:type="spellEnd"/>
+      <w:r>
+        <w:t xml:space="preserve">, </w:t>
+      </w:r>
+      <w:proofErr w:type="spellStart"/>
+      <w:r>
+        <w:t>float</w:t>
+      </w:r>
+      <w:proofErr w:type="spellEnd"/>
+      <w:r>
+        <w:t xml:space="preserve">, char, </w:t>
+      </w:r>
+      <w:proofErr w:type="spellStart"/>
+      <w:r>
+        <w:t>boolean</w:t>
+      </w:r>
+      <w:proofErr w:type="spellEnd"/>
+      <w:r>
+        <w:t xml:space="preserve"> (W3Schools).</w:t>
       </w:r>
     </w:p>
     <w:p>
@@ -700,7 +947,15 @@
         <w:ind w:firstLine="708"/>
       </w:pPr>
       <w:r>
-        <w:t>Escrever um programa Java (em geral referido como código-fonte) utilizando o editor (IDE ou editor de texto). Arquivos de código-fonte Java recebem um nome que termina com a extensão .java (DEITEL, pg. 13).</w:t>
+        <w:t>Escrever um programa Java (em geral referido como código-fonte) utilizando o editor (IDE ou editor de texto). Arquivos de código-fonte Java recebem um nome que termina com a extensão .</w:t>
+      </w:r>
+      <w:proofErr w:type="spellStart"/>
+      <w:r>
+        <w:t>java</w:t>
+      </w:r>
+      <w:proofErr w:type="spellEnd"/>
+      <w:r>
+        <w:t xml:space="preserve"> (DEITEL, pg. 13).</w:t>
       </w:r>
     </w:p>
     <w:p>
@@ -716,7 +971,15 @@
         <w:ind w:firstLine="708"/>
       </w:pPr>
       <w:r>
-        <w:t>Utiliza-se o comando javac (o compilador Java) para compilar um programa através da janela de comando do sistema (DEITEL, pg. 14).</w:t>
+        <w:t xml:space="preserve">Utiliza-se o comando </w:t>
+      </w:r>
+      <w:proofErr w:type="spellStart"/>
+      <w:r>
+        <w:t>javac</w:t>
+      </w:r>
+      <w:proofErr w:type="spellEnd"/>
+      <w:r>
+        <w:t xml:space="preserve"> (o compilador Java) para compilar um programa através da janela de comando do sistema (DEITEL, pg. 14).</w:t>
       </w:r>
     </w:p>
     <w:p>
@@ -767,8 +1030,29 @@
     <w:p>
       <w:r>
         <w:tab/>
-        <w:t>O compilador produz um arquivo com extensão .class que contém a versão compilada do código-fonte. IDEs fornecem um item de menu que faz o comando javac</w:t>
-      </w:r>
+        <w:t>O compilador produz um arquivo com extensão .</w:t>
+      </w:r>
+      <w:proofErr w:type="spellStart"/>
+      <w:r>
+        <w:t>class</w:t>
+      </w:r>
+      <w:proofErr w:type="spellEnd"/>
+      <w:r>
+        <w:t xml:space="preserve"> que contém a versão compilada do código-fonte. </w:t>
+      </w:r>
+      <w:proofErr w:type="spellStart"/>
+      <w:r>
+        <w:t>IDEs</w:t>
+      </w:r>
+      <w:proofErr w:type="spellEnd"/>
+      <w:r>
+        <w:t xml:space="preserve"> fornecem um item de menu que faz o comando </w:t>
+      </w:r>
+      <w:proofErr w:type="spellStart"/>
+      <w:r>
+        <w:t>javac</w:t>
+      </w:r>
+      <w:proofErr w:type="spellEnd"/>
       <w:r>
         <w:t xml:space="preserve"> (DEITEL, pg. 14)</w:t>
       </w:r>
@@ -782,15 +1066,95 @@
         <w:t>O compilador</w:t>
       </w:r>
       <w:r>
-        <w:t xml:space="preserve"> Java converte o código-fonte Java em bytecodes que representam as tarefas a serem executadas na fase de execução. O Java Virtual Machine (JVM), uma parte do JDK e a base da plataforma Java, executa bytecodes (DEITEL, pg. 14).</w:t>
-      </w:r>
-    </w:p>
-    <w:p>
-      <w:pPr>
-        <w:ind w:firstLine="708"/>
-      </w:pPr>
-      <w:r>
-        <w:t>Diferentemente das instruções em linguagem de máquina, que são dependentes de plataforma (isto é, de hardware específico de computador), instruções bytecode são independentes de plataforma. Portanto, os bytecodes do Java são portáveis — sem recompilar o código-fonte, as mesmas instruções em bytecodes podem ser executadas em qualquer plataforma contendo uma JVM que entende a versão do Java na qual os bytecodes foram compilados. A JVM é invocada pelo comando java. Por exemplo, para executar um aplicativo Java chamado Welcome, digita-se java e o nome do programa</w:t>
+        <w:t xml:space="preserve"> Java converte o código-fonte Java em </w:t>
+      </w:r>
+      <w:proofErr w:type="spellStart"/>
+      <w:r>
+        <w:t>bytecodes</w:t>
+      </w:r>
+      <w:proofErr w:type="spellEnd"/>
+      <w:r>
+        <w:t xml:space="preserve"> que representam as tarefas a serem executadas na fase de execução. O Java Virtual </w:t>
+      </w:r>
+      <w:proofErr w:type="spellStart"/>
+      <w:r>
+        <w:t>Machine</w:t>
+      </w:r>
+      <w:proofErr w:type="spellEnd"/>
+      <w:r>
+        <w:t xml:space="preserve"> (JVM), uma parte do JDK e a base da plataforma Java, executa </w:t>
+      </w:r>
+      <w:proofErr w:type="spellStart"/>
+      <w:r>
+        <w:t>bytecodes</w:t>
+      </w:r>
+      <w:proofErr w:type="spellEnd"/>
+      <w:r>
+        <w:t xml:space="preserve"> (DEITEL, pg. 14).</w:t>
+      </w:r>
+    </w:p>
+    <w:p>
+      <w:pPr>
+        <w:ind w:firstLine="708"/>
+      </w:pPr>
+      <w:r>
+        <w:t xml:space="preserve">Diferentemente das instruções em linguagem de máquina, que são dependentes de plataforma (isto é, de hardware específico de computador), instruções </w:t>
+      </w:r>
+      <w:proofErr w:type="spellStart"/>
+      <w:r>
+        <w:t>bytecode</w:t>
+      </w:r>
+      <w:proofErr w:type="spellEnd"/>
+      <w:r>
+        <w:t xml:space="preserve"> são independentes de plataforma. Portanto, os </w:t>
+      </w:r>
+      <w:proofErr w:type="spellStart"/>
+      <w:r>
+        <w:t>bytecodes</w:t>
+      </w:r>
+      <w:proofErr w:type="spellEnd"/>
+      <w:r>
+        <w:t xml:space="preserve"> do Java são portáveis — sem recompilar o código-fonte, as mesmas instruções em </w:t>
+      </w:r>
+      <w:proofErr w:type="spellStart"/>
+      <w:r>
+        <w:t>bytecodes</w:t>
+      </w:r>
+      <w:proofErr w:type="spellEnd"/>
+      <w:r>
+        <w:t xml:space="preserve"> podem ser executadas em qualquer plataforma contendo uma JVM que entende a versão do Java na qual os </w:t>
+      </w:r>
+      <w:proofErr w:type="spellStart"/>
+      <w:r>
+        <w:t>bytecodes</w:t>
+      </w:r>
+      <w:proofErr w:type="spellEnd"/>
+      <w:r>
+        <w:t xml:space="preserve"> foram compilados. A JVM é invocada pelo comando </w:t>
+      </w:r>
+      <w:proofErr w:type="spellStart"/>
+      <w:r>
+        <w:t>java</w:t>
+      </w:r>
+      <w:proofErr w:type="spellEnd"/>
+      <w:r>
+        <w:t xml:space="preserve">. Por exemplo, para executar um aplicativo Java chamado </w:t>
+      </w:r>
+      <w:proofErr w:type="spellStart"/>
+      <w:r>
+        <w:t>Welcome</w:t>
+      </w:r>
+      <w:proofErr w:type="spellEnd"/>
+      <w:r>
+        <w:t xml:space="preserve">, digita-se </w:t>
+      </w:r>
+      <w:proofErr w:type="spellStart"/>
+      <w:r>
+        <w:t>java</w:t>
+      </w:r>
+      <w:proofErr w:type="spellEnd"/>
+      <w:r>
+        <w:t xml:space="preserve"> e o nome do programa</w:t>
       </w:r>
     </w:p>
     <w:p>
@@ -927,15 +1291,28 @@
     <w:p>
       <w:r>
         <w:tab/>
-        <w:t>A maioria das instruções acabam com ponto e vírgula, ; (DEITEL, pg. 31).</w:t>
+        <w:t>A maioria das instruções acabam com ponto e vírgula</w:t>
+      </w:r>
+      <w:proofErr w:type="gramStart"/>
+      <w:r>
+        <w:t>, ;</w:t>
+      </w:r>
+      <w:proofErr w:type="gramEnd"/>
+      <w:r>
+        <w:t xml:space="preserve"> (DEITEL, pg. 31).</w:t>
       </w:r>
     </w:p>
     <w:p>
       <w:pPr>
         <w:pStyle w:val="Ttulo2"/>
       </w:pPr>
-      <w:r>
-        <w:t>Sensitive Case</w:t>
+      <w:proofErr w:type="spellStart"/>
+      <w:r>
+        <w:t>Sensitive</w:t>
+      </w:r>
+      <w:proofErr w:type="spellEnd"/>
+      <w:r>
+        <w:t xml:space="preserve"> Case</w:t>
       </w:r>
     </w:p>
     <w:p>
@@ -949,8 +1326,13 @@
         <w:pStyle w:val="Ttulo2"/>
       </w:pPr>
       <w:r>
-        <w:t>Fortemente Tipada</w:t>
-      </w:r>
+        <w:t xml:space="preserve">Fortemente </w:t>
+      </w:r>
+      <w:proofErr w:type="spellStart"/>
+      <w:r>
+        <w:t>Tipada</w:t>
+      </w:r>
+      <w:proofErr w:type="spellEnd"/>
     </w:p>
     <w:p>
       <w:r>
@@ -1090,7 +1472,15 @@
     <w:p>
       <w:r>
         <w:tab/>
-        <w:t>Todo programa Java consiste em pelo menos uma classe. A palavra-chave class introduz uma declaração de classe e é imediatamente seguida pelo nome da classe. Palavras-chave são sempre escritas com todas as letras minúsculas (DEITEL, pg. 30).</w:t>
+        <w:t xml:space="preserve">Todo programa Java consiste em pelo menos uma classe. A palavra-chave </w:t>
+      </w:r>
+      <w:proofErr w:type="spellStart"/>
+      <w:r>
+        <w:t>class</w:t>
+      </w:r>
+      <w:proofErr w:type="spellEnd"/>
+      <w:r>
+        <w:t xml:space="preserve"> introduz uma declaração de classe e é imediatamente seguida pelo nome da classe. Palavras-chave são sempre escritas com todas as letras minúsculas (DEITEL, pg. 30).</w:t>
       </w:r>
     </w:p>
     <w:p>
@@ -1104,9 +1494,11 @@
         <w:tab/>
         <w:t>A chave esquerda, {, inicia o corpo de cada declaração de classe. A chave direita correspondente</w:t>
       </w:r>
+      <w:proofErr w:type="gramStart"/>
       <w:r>
         <w:t>, }</w:t>
       </w:r>
+      <w:proofErr w:type="gramEnd"/>
       <w:r>
         <w:t>, deve terminar cada declaração de classe (DEITEL, pg. 30).</w:t>
       </w:r>
@@ -1124,6 +1516,7 @@
         <w:tab/>
         <w:t xml:space="preserve">Para um aplicativo Java, um dos métodos deve ser chamado </w:t>
       </w:r>
+      <w:proofErr w:type="spellStart"/>
       <w:r>
         <w:rPr>
           <w:i/>
@@ -1131,6 +1524,7 @@
         </w:rPr>
         <w:t>main</w:t>
       </w:r>
+      <w:proofErr w:type="spellEnd"/>
       <w:r>
         <w:t>.</w:t>
       </w:r>
@@ -1142,6 +1536,7 @@
       <w:r>
         <w:t xml:space="preserve">Declarações </w:t>
       </w:r>
+      <w:proofErr w:type="spellStart"/>
       <w:r>
         <w:rPr>
           <w:i/>
@@ -1149,11 +1544,28 @@
         </w:rPr>
         <w:t>Import</w:t>
       </w:r>
+      <w:proofErr w:type="spellEnd"/>
     </w:p>
     <w:p>
       <w:r>
         <w:tab/>
-        <w:t>Classes predefinidas e relacionadas são agrupadas em pacotes e, coletivamente, são chamados de biblioteca de classes Java, ou Java Application Programming Interface - Java API (DEITEL, pg. 37).</w:t>
+        <w:t xml:space="preserve">Classes predefinidas e relacionadas são agrupadas em pacotes e, coletivamente, são chamados de biblioteca de classes Java, ou Java </w:t>
+      </w:r>
+      <w:proofErr w:type="spellStart"/>
+      <w:r>
+        <w:t>Application</w:t>
+      </w:r>
+      <w:proofErr w:type="spellEnd"/>
+      <w:r>
+        <w:t xml:space="preserve"> </w:t>
+      </w:r>
+      <w:proofErr w:type="spellStart"/>
+      <w:r>
+        <w:t>Programming</w:t>
+      </w:r>
+      <w:proofErr w:type="spellEnd"/>
+      <w:r>
+        <w:t xml:space="preserve"> Interface - Java API (DEITEL, pg. 37).</w:t>
       </w:r>
     </w:p>
     <w:p>
@@ -1195,7 +1607,15 @@
         <w:ind w:firstLine="708"/>
       </w:pPr>
       <w:r>
-        <w:t>É importante destacar que existem outros tipos de variáveis em Java, como variáveis locais (declaradas dentro de um método ou bloco) e variáveis estáticas (declaradas com o modificador static e compartilhadas por todas as instâncias da classe). Esses tipos de variáveis têm escopo e comportamento diferentes em relação às variáveis de instância (ChatGPT).</w:t>
+        <w:t xml:space="preserve">É importante destacar que existem outros tipos de variáveis em Java, como variáveis locais (declaradas dentro de um método ou bloco) e variáveis estáticas (declaradas com o modificador </w:t>
+      </w:r>
+      <w:proofErr w:type="spellStart"/>
+      <w:r>
+        <w:t>static</w:t>
+      </w:r>
+      <w:proofErr w:type="spellEnd"/>
+      <w:r>
+        <w:t xml:space="preserve"> e compartilhadas por todas as instâncias da classe). Esses tipos de variáveis têm escopo e comportamento diferentes em relação às variáveis de instância (ChatGPT).</w:t>
       </w:r>
     </w:p>
     <w:p>
@@ -1211,7 +1631,15 @@
         <w:ind w:firstLine="708"/>
       </w:pPr>
       <w:r>
-        <w:t>As variáveis ou métodos declarados com o modificador de acesso private só são acessíveis a métodos da classe em que isso ocorre (DEITEL, pg. 58).</w:t>
+        <w:t xml:space="preserve">As variáveis ou métodos declarados com o modificador de acesso </w:t>
+      </w:r>
+      <w:proofErr w:type="spellStart"/>
+      <w:r>
+        <w:t>private</w:t>
+      </w:r>
+      <w:proofErr w:type="spellEnd"/>
+      <w:r>
+        <w:t xml:space="preserve"> só são acessíveis a métodos da classe em que isso ocorre (DEITEL, pg. 58).</w:t>
       </w:r>
     </w:p>
     <w:p>
@@ -1274,8 +1702,13 @@
       </w:pPr>
       <w:r>
         <w:lastRenderedPageBreak/>
-        <w:t>Método Main</w:t>
-      </w:r>
+        <w:t xml:space="preserve">Método </w:t>
+      </w:r>
+      <w:proofErr w:type="spellStart"/>
+      <w:r>
+        <w:t>Main</w:t>
+      </w:r>
+      <w:proofErr w:type="spellEnd"/>
     </w:p>
     <w:p>
       <w:pPr>
@@ -1284,6 +1717,7 @@
       <w:r>
         <w:t xml:space="preserve">Assinatura do Método </w:t>
       </w:r>
+      <w:proofErr w:type="spellStart"/>
       <w:r>
         <w:rPr>
           <w:i/>
@@ -1291,14 +1725,64 @@
         </w:rPr>
         <w:t>Main</w:t>
       </w:r>
-    </w:p>
-    <w:p>
-      <w:pPr>
-        <w:ind w:firstLine="708"/>
-      </w:pPr>
-      <w:r>
-        <w:t>"public static void main (String [] args)" é a assinatura do método principal (</w:t>
-      </w:r>
+      <w:proofErr w:type="spellEnd"/>
+    </w:p>
+    <w:p>
+      <w:pPr>
+        <w:ind w:firstLine="708"/>
+      </w:pPr>
+      <w:r>
+        <w:t>"</w:t>
+      </w:r>
+      <w:proofErr w:type="spellStart"/>
+      <w:r>
+        <w:t>public</w:t>
+      </w:r>
+      <w:proofErr w:type="spellEnd"/>
+      <w:r>
+        <w:t xml:space="preserve"> </w:t>
+      </w:r>
+      <w:proofErr w:type="spellStart"/>
+      <w:r>
+        <w:t>static</w:t>
+      </w:r>
+      <w:proofErr w:type="spellEnd"/>
+      <w:r>
+        <w:t xml:space="preserve"> </w:t>
+      </w:r>
+      <w:proofErr w:type="spellStart"/>
+      <w:r>
+        <w:t>void</w:t>
+      </w:r>
+      <w:proofErr w:type="spellEnd"/>
+      <w:r>
+        <w:t xml:space="preserve"> </w:t>
+      </w:r>
+      <w:proofErr w:type="spellStart"/>
+      <w:r>
+        <w:t>main</w:t>
+      </w:r>
+      <w:proofErr w:type="spellEnd"/>
+      <w:r>
+        <w:t xml:space="preserve"> (</w:t>
+      </w:r>
+      <w:proofErr w:type="spellStart"/>
+      <w:r>
+        <w:t>String</w:t>
+      </w:r>
+      <w:proofErr w:type="spellEnd"/>
+      <w:r>
+        <w:t xml:space="preserve"> [] </w:t>
+      </w:r>
+      <w:proofErr w:type="spellStart"/>
+      <w:r>
+        <w:t>args</w:t>
+      </w:r>
+      <w:proofErr w:type="spellEnd"/>
+      <w:r>
+        <w:t>)" é a assinatura do método principal (</w:t>
+      </w:r>
+      <w:proofErr w:type="spellStart"/>
       <w:r>
         <w:rPr>
           <w:i/>
@@ -1306,6 +1790,7 @@
         </w:rPr>
         <w:t>main</w:t>
       </w:r>
+      <w:proofErr w:type="spellEnd"/>
       <w:r>
         <w:t>) de uma aplicação Java. É por meio deste método que a execução do programa Java é iniciada (ChatGPT).</w:t>
       </w:r>
@@ -1317,6 +1802,7 @@
       <w:r>
         <w:t xml:space="preserve">Cada aplicação Java deve ter um método </w:t>
       </w:r>
+      <w:proofErr w:type="spellStart"/>
       <w:r>
         <w:rPr>
           <w:i/>
@@ -1324,6 +1810,7 @@
         </w:rPr>
         <w:t>main</w:t>
       </w:r>
+      <w:proofErr w:type="spellEnd"/>
       <w:r>
         <w:t xml:space="preserve"> com essa assinatura exata, caso contrário o programa não será executado corretamente.</w:t>
       </w:r>
@@ -1333,7 +1820,15 @@
         <w:ind w:firstLine="708"/>
       </w:pPr>
       <w:r>
-        <w:t>Aqui está uma explicação mais detalhada de cada parte da assinatura do método main:</w:t>
+        <w:t xml:space="preserve">Aqui está uma explicação mais detalhada de cada parte da assinatura do método </w:t>
+      </w:r>
+      <w:proofErr w:type="spellStart"/>
+      <w:r>
+        <w:t>main</w:t>
+      </w:r>
+      <w:proofErr w:type="spellEnd"/>
+      <w:r>
+        <w:t>:</w:t>
       </w:r>
     </w:p>
     <w:p>
@@ -1345,7 +1840,23 @@
         </w:numPr>
       </w:pPr>
       <w:r>
-        <w:t>"public" é um modificador de acesso que indica que o método main é público e pode ser acessado por outras classes.</w:t>
+        <w:t>"</w:t>
+      </w:r>
+      <w:proofErr w:type="spellStart"/>
+      <w:r>
+        <w:t>public</w:t>
+      </w:r>
+      <w:proofErr w:type="spellEnd"/>
+      <w:r>
+        <w:t xml:space="preserve">" é um modificador de acesso que indica que o método </w:t>
+      </w:r>
+      <w:proofErr w:type="spellStart"/>
+      <w:r>
+        <w:t>main</w:t>
+      </w:r>
+      <w:proofErr w:type="spellEnd"/>
+      <w:r>
+        <w:t xml:space="preserve"> é público e pode ser acessado por outras classes.</w:t>
       </w:r>
     </w:p>
     <w:p>
@@ -1357,7 +1868,23 @@
         </w:numPr>
       </w:pPr>
       <w:r>
-        <w:t>"static" é um modificador de classe que indica que o método main é um método de classe (e não de objeto) e pode ser chamado diretamente pela classe, sem a necessidade de instanciar um objeto.</w:t>
+        <w:t>"</w:t>
+      </w:r>
+      <w:proofErr w:type="spellStart"/>
+      <w:r>
+        <w:t>static</w:t>
+      </w:r>
+      <w:proofErr w:type="spellEnd"/>
+      <w:r>
+        <w:t xml:space="preserve">" é um modificador de classe que indica que o método </w:t>
+      </w:r>
+      <w:proofErr w:type="spellStart"/>
+      <w:r>
+        <w:t>main</w:t>
+      </w:r>
+      <w:proofErr w:type="spellEnd"/>
+      <w:r>
+        <w:t xml:space="preserve"> é um método de classe (e não de objeto) e pode ser chamado diretamente pela classe, sem a necessidade de instanciar um objeto.</w:t>
       </w:r>
     </w:p>
     <w:p>
@@ -1369,7 +1896,23 @@
         </w:numPr>
       </w:pPr>
       <w:r>
-        <w:t>"void" é um tipo de retorno que indica que o método main não retorna nenhum valor.</w:t>
+        <w:t>"</w:t>
+      </w:r>
+      <w:proofErr w:type="spellStart"/>
+      <w:r>
+        <w:t>void</w:t>
+      </w:r>
+      <w:proofErr w:type="spellEnd"/>
+      <w:r>
+        <w:t xml:space="preserve">" é um tipo de retorno que indica que o método </w:t>
+      </w:r>
+      <w:proofErr w:type="spellStart"/>
+      <w:r>
+        <w:t>main</w:t>
+      </w:r>
+      <w:proofErr w:type="spellEnd"/>
+      <w:r>
+        <w:t xml:space="preserve"> não retorna nenhum valor.</w:t>
       </w:r>
     </w:p>
     <w:p>
@@ -1381,7 +1924,15 @@
         </w:numPr>
       </w:pPr>
       <w:r>
-        <w:t>"main" é o nome do método principal. Esse nome é fixo e não pode ser alterado.</w:t>
+        <w:t>"</w:t>
+      </w:r>
+      <w:proofErr w:type="spellStart"/>
+      <w:r>
+        <w:t>main</w:t>
+      </w:r>
+      <w:proofErr w:type="spellEnd"/>
+      <w:r>
+        <w:t>" é o nome do método principal. Esse nome é fixo e não pode ser alterado.</w:t>
       </w:r>
     </w:p>
     <w:p>
@@ -1393,20 +1944,84 @@
         </w:numPr>
       </w:pPr>
       <w:r>
-        <w:t>"(String [] args)" é a lista de parâmetros do método principal. "String []" é um array de strings que pode ser usado para passar argumentos para o programa Java no momento da execução. O argumento "args" é um nome de variável que pode ser alterado, mas é uma convenção usar o nome "args" para manter a consistência com outros programas Java.</w:t>
-      </w:r>
-    </w:p>
-    <w:p>
-      <w:pPr>
-        <w:ind w:firstLine="708"/>
-      </w:pPr>
-    </w:p>
-    <w:p>
-      <w:pPr>
-        <w:ind w:firstLine="708"/>
-      </w:pPr>
-      <w:r>
-        <w:t>Em resumo, a assinatura do método main em Java é uma convenção bem estabelecida que indica ao compilador e ao interpretador Java qual método deve ser executado primeiro ao iniciar a aplicação</w:t>
+        <w:t>"(</w:t>
+      </w:r>
+      <w:proofErr w:type="spellStart"/>
+      <w:r>
+        <w:t>String</w:t>
+      </w:r>
+      <w:proofErr w:type="spellEnd"/>
+      <w:r>
+        <w:t xml:space="preserve"> [] </w:t>
+      </w:r>
+      <w:proofErr w:type="spellStart"/>
+      <w:r>
+        <w:t>args</w:t>
+      </w:r>
+      <w:proofErr w:type="spellEnd"/>
+      <w:r>
+        <w:t>)" é a lista de parâmetros do método principal. "</w:t>
+      </w:r>
+      <w:proofErr w:type="spellStart"/>
+      <w:r>
+        <w:t>String</w:t>
+      </w:r>
+      <w:proofErr w:type="spellEnd"/>
+      <w:r>
+        <w:t xml:space="preserve"> []" é um </w:t>
+      </w:r>
+      <w:proofErr w:type="spellStart"/>
+      <w:r>
+        <w:t>array</w:t>
+      </w:r>
+      <w:proofErr w:type="spellEnd"/>
+      <w:r>
+        <w:t xml:space="preserve"> de </w:t>
+      </w:r>
+      <w:proofErr w:type="spellStart"/>
+      <w:r>
+        <w:t>strings</w:t>
+      </w:r>
+      <w:proofErr w:type="spellEnd"/>
+      <w:r>
+        <w:t xml:space="preserve"> que pode ser usado para passar argumentos para o programa Java no momento da execução. O argumento "</w:t>
+      </w:r>
+      <w:proofErr w:type="spellStart"/>
+      <w:r>
+        <w:t>args</w:t>
+      </w:r>
+      <w:proofErr w:type="spellEnd"/>
+      <w:r>
+        <w:t>" é um nome de variável que pode ser alterado, mas é uma convenção usar o nome "</w:t>
+      </w:r>
+      <w:proofErr w:type="spellStart"/>
+      <w:r>
+        <w:t>args</w:t>
+      </w:r>
+      <w:proofErr w:type="spellEnd"/>
+      <w:r>
+        <w:t>" para manter a consistência com outros programas Java.</w:t>
+      </w:r>
+    </w:p>
+    <w:p>
+      <w:pPr>
+        <w:ind w:firstLine="708"/>
+      </w:pPr>
+    </w:p>
+    <w:p>
+      <w:pPr>
+        <w:ind w:firstLine="708"/>
+      </w:pPr>
+      <w:r>
+        <w:t xml:space="preserve">Em resumo, a assinatura do método </w:t>
+      </w:r>
+      <w:proofErr w:type="spellStart"/>
+      <w:r>
+        <w:t>main</w:t>
+      </w:r>
+      <w:proofErr w:type="spellEnd"/>
+      <w:r>
+        <w:t xml:space="preserve"> em Java é uma convenção bem estabelecida que indica ao compilador e ao interpretador Java qual método deve ser executado primeiro ao iniciar a aplicação</w:t>
       </w:r>
       <w:r>
         <w:t xml:space="preserve"> (ChatGPT)</w:t>
@@ -1431,6 +2046,7 @@
       <w:r>
         <w:t xml:space="preserve">étodo </w:t>
       </w:r>
+      <w:proofErr w:type="spellStart"/>
       <w:r>
         <w:rPr>
           <w:i/>
@@ -1438,6 +2054,7 @@
         </w:rPr>
         <w:t>Main</w:t>
       </w:r>
+      <w:proofErr w:type="spellEnd"/>
       <w:r>
         <w:t xml:space="preserve"> (principal)</w:t>
       </w:r>
@@ -1474,7 +2091,15 @@
         <w:ind w:firstLine="708"/>
       </w:pPr>
       <w:r>
-        <w:t>Um método principal em Java é definido com o modificador "static", que significa que ele pertence à classe em que está definido, e não a um objeto específico criado a partir dessa classe. Isso significa que ele pode ser chamado diretamente pela classe, sem a necessidade de criar uma instância da classe</w:t>
+        <w:t>Um método principal em Java é definido com o modificador "</w:t>
+      </w:r>
+      <w:proofErr w:type="spellStart"/>
+      <w:r>
+        <w:t>static</w:t>
+      </w:r>
+      <w:proofErr w:type="spellEnd"/>
+      <w:r>
+        <w:t>", que significa que ele pertence à classe em que está definido, e não a um objeto específico criado a partir dessa classe. Isso significa que ele pode ser chamado diretamente pela classe, sem a necessidade de criar uma instância da classe</w:t>
       </w:r>
       <w:r>
         <w:t xml:space="preserve"> (ChatGPT)</w:t>
@@ -1510,6 +2135,90 @@
       </w:r>
       <w:r>
         <w:t>.</w:t>
+      </w:r>
+    </w:p>
+    <w:p>
+      <w:pPr>
+        <w:pStyle w:val="Ttulo2"/>
+      </w:pPr>
+      <w:r>
+        <w:t>Utilizando Argumentos de Linha de Comando</w:t>
+      </w:r>
+    </w:p>
+    <w:p>
+      <w:r>
+        <w:tab/>
+        <w:t xml:space="preserve">É possível passar argumentos da linha de comando para um aplicativo por meio do parâmetro </w:t>
+      </w:r>
+      <w:proofErr w:type="spellStart"/>
+      <w:proofErr w:type="gramStart"/>
+      <w:r>
+        <w:rPr>
+          <w:i/>
+          <w:iCs/>
+        </w:rPr>
+        <w:t>String</w:t>
+      </w:r>
+      <w:proofErr w:type="spellEnd"/>
+      <w:r>
+        <w:t>[</w:t>
+      </w:r>
+      <w:proofErr w:type="gramEnd"/>
+      <w:r>
+        <w:t xml:space="preserve">] do método </w:t>
+      </w:r>
+      <w:proofErr w:type="spellStart"/>
+      <w:r>
+        <w:rPr>
+          <w:i/>
+          <w:iCs/>
+        </w:rPr>
+        <w:t>main</w:t>
+      </w:r>
+      <w:proofErr w:type="spellEnd"/>
+      <w:r>
+        <w:t xml:space="preserve">, que recebe um </w:t>
+      </w:r>
+      <w:proofErr w:type="spellStart"/>
+      <w:r>
+        <w:rPr>
+          <w:i/>
+          <w:iCs/>
+        </w:rPr>
+        <w:t>array</w:t>
+      </w:r>
+      <w:proofErr w:type="spellEnd"/>
+      <w:r>
+        <w:t xml:space="preserve"> de </w:t>
+      </w:r>
+      <w:proofErr w:type="spellStart"/>
+      <w:r>
+        <w:rPr>
+          <w:i/>
+          <w:iCs/>
+        </w:rPr>
+        <w:t>Strings</w:t>
+      </w:r>
+      <w:proofErr w:type="spellEnd"/>
+      <w:r>
+        <w:t xml:space="preserve">. Por convenção, esse parâmetro é chamado </w:t>
+      </w:r>
+      <w:proofErr w:type="spellStart"/>
+      <w:r>
+        <w:rPr>
+          <w:i/>
+          <w:iCs/>
+        </w:rPr>
+        <w:t>args</w:t>
+      </w:r>
+      <w:proofErr w:type="spellEnd"/>
+      <w:r>
+        <w:t>.</w:t>
+      </w:r>
+    </w:p>
+    <w:p>
+      <w:r>
+        <w:t>[...] (DEITEL, pg.221).</w:t>
       </w:r>
     </w:p>
     <w:p>
@@ -1598,6 +2307,7 @@
       <w:r>
         <w:t xml:space="preserve">Exibindo Texto com </w:t>
       </w:r>
+      <w:proofErr w:type="spellStart"/>
       <w:r>
         <w:rPr>
           <w:i/>
@@ -1605,6 +2315,7 @@
         </w:rPr>
         <w:t>Printf</w:t>
       </w:r>
+      <w:proofErr w:type="spellEnd"/>
     </w:p>
     <w:p>
       <w:pPr>
@@ -1613,6 +2324,7 @@
       <w:r>
         <w:t xml:space="preserve">O método </w:t>
       </w:r>
+      <w:proofErr w:type="spellStart"/>
       <w:r>
         <w:rPr>
           <w:i/>
@@ -1620,6 +2332,7 @@
         </w:rPr>
         <w:t>System.out.printf</w:t>
       </w:r>
+      <w:proofErr w:type="spellEnd"/>
       <w:r>
         <w:t xml:space="preserve"> (f significa “formato”) exibe os dados formatados.</w:t>
       </w:r>
@@ -1647,6 +2360,7 @@
       <w:r>
         <w:t xml:space="preserve">Explicação do Comando </w:t>
       </w:r>
+      <w:proofErr w:type="spellStart"/>
       <w:r>
         <w:rPr>
           <w:i/>
@@ -1654,6 +2368,7 @@
         </w:rPr>
         <w:t>System.out.println</w:t>
       </w:r>
+      <w:proofErr w:type="spellEnd"/>
     </w:p>
     <w:p>
       <w:pPr>
@@ -1670,7 +2385,15 @@
         <w:t>System</w:t>
       </w:r>
       <w:r>
-        <w:t xml:space="preserve"> é uma classe predefinida fornecida pelo JDK (Java Development Kit) que fornece acesso a </w:t>
+        <w:t xml:space="preserve"> é uma classe predefinida fornecida pelo JDK (Java </w:t>
+      </w:r>
+      <w:proofErr w:type="spellStart"/>
+      <w:r>
+        <w:t>Development</w:t>
+      </w:r>
+      <w:proofErr w:type="spellEnd"/>
+      <w:r>
+        <w:t xml:space="preserve"> Kit) que fornece acesso a </w:t>
       </w:r>
       <w:r>
         <w:t xml:space="preserve">várias funcionalidades e </w:t>
@@ -1684,6 +2407,8 @@
       <w:r>
         <w:t xml:space="preserve">É parte da biblioteca padrão do Java e está localizada no pacote </w:t>
       </w:r>
+      <w:proofErr w:type="spellStart"/>
+      <w:proofErr w:type="gramStart"/>
       <w:r>
         <w:rPr>
           <w:i/>
@@ -1691,6 +2416,8 @@
         </w:rPr>
         <w:t>java.lang</w:t>
       </w:r>
+      <w:proofErr w:type="spellEnd"/>
+      <w:proofErr w:type="gramEnd"/>
       <w:r>
         <w:t xml:space="preserve"> (ChatGPT).</w:t>
       </w:r>
@@ -1729,6 +2456,7 @@
       <w:r>
         <w:t xml:space="preserve"> que representa a saída padrão do programa. É uma instância da classe </w:t>
       </w:r>
+      <w:proofErr w:type="spellStart"/>
       <w:r>
         <w:rPr>
           <w:i/>
@@ -1736,6 +2464,7 @@
         </w:rPr>
         <w:t>PrintStream</w:t>
       </w:r>
+      <w:proofErr w:type="spellEnd"/>
       <w:r>
         <w:t xml:space="preserve">, que fornece métodos para exibir dados no console ou em outro fluxo de saída. O objeto </w:t>
       </w:r>
@@ -1763,6 +2492,7 @@
       <w:r>
         <w:t xml:space="preserve">Dessa forma, quando usamos a expressão </w:t>
       </w:r>
+      <w:proofErr w:type="spellStart"/>
       <w:r>
         <w:rPr>
           <w:i/>
@@ -1770,6 +2500,7 @@
         </w:rPr>
         <w:t>System.out</w:t>
       </w:r>
+      <w:proofErr w:type="spellEnd"/>
       <w:r>
         <w:t xml:space="preserve"> em Java, estamos referenciando o objeto out da classe System, que nos permite realizar operações de saída no console. </w:t>
       </w:r>
@@ -1781,6 +2512,7 @@
       <w:pPr>
         <w:ind w:firstLine="708"/>
       </w:pPr>
+      <w:proofErr w:type="spellStart"/>
       <w:r>
         <w:rPr>
           <w:i/>
@@ -1789,9 +2521,11 @@
         <w:lastRenderedPageBreak/>
         <w:t>Println</w:t>
       </w:r>
+      <w:proofErr w:type="spellEnd"/>
       <w:r>
         <w:t xml:space="preserve"> é um método da classe </w:t>
       </w:r>
+      <w:proofErr w:type="spellStart"/>
       <w:r>
         <w:rPr>
           <w:i/>
@@ -1799,6 +2533,7 @@
         </w:rPr>
         <w:t>PrintStream</w:t>
       </w:r>
+      <w:proofErr w:type="spellEnd"/>
       <w:r>
         <w:t xml:space="preserve">, que é acessado por meio da variável estática </w:t>
       </w:r>
@@ -1812,6 +2547,7 @@
       <w:r>
         <w:t xml:space="preserve"> da classe System. O método </w:t>
       </w:r>
+      <w:proofErr w:type="spellStart"/>
       <w:r>
         <w:rPr>
           <w:i/>
@@ -1819,6 +2555,7 @@
         </w:rPr>
         <w:t>println</w:t>
       </w:r>
+      <w:proofErr w:type="spellEnd"/>
       <w:r>
         <w:t xml:space="preserve"> é usado para imprimir uma linha de texto no console, seguido por uma quebra de linha (ChatGPT).</w:t>
       </w:r>
@@ -1830,125 +2567,202 @@
       <w:r>
         <w:t xml:space="preserve">Ao usar </w:t>
       </w:r>
+      <w:proofErr w:type="spellStart"/>
       <w:r>
         <w:rPr>
           <w:i/>
           <w:iCs/>
         </w:rPr>
-        <w:t>System.out.println("Hello, World!");</w:t>
-      </w:r>
-      <w:r>
-        <w:t xml:space="preserve">, estamos invocando o método </w:t>
-      </w:r>
+        <w:t>System.out.println</w:t>
+      </w:r>
+      <w:proofErr w:type="spellEnd"/>
       <w:r>
         <w:rPr>
           <w:i/>
           <w:iCs/>
         </w:rPr>
-        <w:t>println</w:t>
-      </w:r>
-      <w:r>
-        <w:t xml:space="preserve"> da classe </w:t>
-      </w:r>
+        <w:t>("</w:t>
+      </w:r>
+      <w:proofErr w:type="spellStart"/>
       <w:r>
         <w:rPr>
           <w:i/>
           <w:iCs/>
         </w:rPr>
-        <w:t>PrintStream</w:t>
-      </w:r>
-      <w:r>
-        <w:t xml:space="preserve"> por meio da variável estática out da classe System. Isso resultará na impressão da mensagem "Hello, World!" no console, seguido por uma quebra de linha (ChatGPT).</w:t>
-      </w:r>
-    </w:p>
-    <w:p>
-      <w:pPr>
-        <w:pStyle w:val="Ttulo2"/>
-      </w:pPr>
-      <w:r>
-        <w:t>Placeholders</w:t>
-      </w:r>
-      <w:r>
-        <w:t xml:space="preserve"> e Especificadores de Formato</w:t>
-      </w:r>
-    </w:p>
-    <w:p>
-      <w:r>
-        <w:t>[...]</w:t>
-      </w:r>
-    </w:p>
-    <w:p>
-      <w:pPr>
-        <w:pStyle w:val="Ttulo2"/>
-      </w:pPr>
-      <w:r>
-        <w:t>Concatenar textos com o operador +</w:t>
-      </w:r>
-    </w:p>
-    <w:p>
-      <w:pPr>
-        <w:ind w:left="708"/>
-      </w:pPr>
-      <w:r>
-        <w:t xml:space="preserve">Também pode-se utilizar o operador + para concatenar </w:t>
-      </w:r>
+        <w:t>Hello</w:t>
+      </w:r>
+      <w:proofErr w:type="spellEnd"/>
       <w:r>
         <w:rPr>
           <w:i/>
           <w:iCs/>
         </w:rPr>
-        <w:t>strings</w:t>
-      </w:r>
-      <w:r>
-        <w:t xml:space="preserve"> com </w:t>
-      </w:r>
+        <w:t>, World!"</w:t>
+      </w:r>
+      <w:proofErr w:type="gramStart"/>
       <w:r>
         <w:rPr>
           <w:i/>
           <w:iCs/>
         </w:rPr>
-        <w:t>placeholders</w:t>
-      </w:r>
-      <w:r>
-        <w:t>. Por exemplo:</w:t>
-      </w:r>
-    </w:p>
-    <w:p/>
-    <w:p>
-      <w:r>
-        <w:t>String nome = "Carlos";</w:t>
-      </w:r>
-    </w:p>
-    <w:p>
-      <w:r>
-        <w:t>int valor = 100;</w:t>
-      </w:r>
-    </w:p>
-    <w:p>
-      <w:r>
-        <w:t>String mensagem = "Olá, " + nome + "! O valor é: " + valor;</w:t>
-      </w:r>
-    </w:p>
-    <w:p>
-      <w:r>
-        <w:t>System.out.println(mensagem);</w:t>
-      </w:r>
-    </w:p>
-    <w:p/>
-    <w:p>
-      <w:pPr>
-        <w:ind w:firstLine="708"/>
-      </w:pPr>
-      <w:r>
-        <w:t xml:space="preserve">Neste exemplo, os valores de nome e valor são concatenados às partes fixas da </w:t>
-      </w:r>
+        <w:t>);</w:t>
+      </w:r>
+      <w:r>
+        <w:t>,</w:t>
+      </w:r>
+      <w:proofErr w:type="gramEnd"/>
+      <w:r>
+        <w:t xml:space="preserve"> estamos invocando o método </w:t>
+      </w:r>
+      <w:proofErr w:type="spellStart"/>
       <w:r>
         <w:rPr>
           <w:i/>
           <w:iCs/>
         </w:rPr>
+        <w:t>println</w:t>
+      </w:r>
+      <w:proofErr w:type="spellEnd"/>
+      <w:r>
+        <w:t xml:space="preserve"> da classe </w:t>
+      </w:r>
+      <w:proofErr w:type="spellStart"/>
+      <w:r>
+        <w:rPr>
+          <w:i/>
+          <w:iCs/>
+        </w:rPr>
+        <w:t>PrintStream</w:t>
+      </w:r>
+      <w:proofErr w:type="spellEnd"/>
+      <w:r>
+        <w:t xml:space="preserve"> por meio da variável estática out da classe System. Isso resultará na impressão da mensagem "</w:t>
+      </w:r>
+      <w:proofErr w:type="spellStart"/>
+      <w:r>
+        <w:t>Hello</w:t>
+      </w:r>
+      <w:proofErr w:type="spellEnd"/>
+      <w:r>
+        <w:t>, World!" no console, seguido por uma quebra de linha (ChatGPT).</w:t>
+      </w:r>
+    </w:p>
+    <w:p>
+      <w:pPr>
+        <w:pStyle w:val="Ttulo2"/>
+      </w:pPr>
+      <w:proofErr w:type="spellStart"/>
+      <w:r>
+        <w:t>Placeholders</w:t>
+      </w:r>
+      <w:proofErr w:type="spellEnd"/>
+      <w:r>
+        <w:t xml:space="preserve"> e Especificadores de Formato</w:t>
+      </w:r>
+    </w:p>
+    <w:p>
+      <w:r>
+        <w:t>[...]</w:t>
+      </w:r>
+    </w:p>
+    <w:p>
+      <w:pPr>
+        <w:pStyle w:val="Ttulo2"/>
+      </w:pPr>
+      <w:r>
+        <w:t>Concatenar textos com o operador +</w:t>
+      </w:r>
+    </w:p>
+    <w:p>
+      <w:pPr>
+        <w:ind w:left="708"/>
+      </w:pPr>
+      <w:r>
+        <w:t xml:space="preserve">Também pode-se utilizar o operador + para concatenar </w:t>
+      </w:r>
+      <w:proofErr w:type="spellStart"/>
+      <w:r>
+        <w:rPr>
+          <w:i/>
+          <w:iCs/>
+        </w:rPr>
+        <w:t>strings</w:t>
+      </w:r>
+      <w:proofErr w:type="spellEnd"/>
+      <w:r>
+        <w:t xml:space="preserve"> com </w:t>
+      </w:r>
+      <w:proofErr w:type="spellStart"/>
+      <w:r>
+        <w:rPr>
+          <w:i/>
+          <w:iCs/>
+        </w:rPr>
+        <w:t>placeholders</w:t>
+      </w:r>
+      <w:proofErr w:type="spellEnd"/>
+      <w:r>
+        <w:t>. Por exemplo:</w:t>
+      </w:r>
+    </w:p>
+    <w:p/>
+    <w:p>
+      <w:proofErr w:type="spellStart"/>
+      <w:r>
+        <w:t>String</w:t>
+      </w:r>
+      <w:proofErr w:type="spellEnd"/>
+      <w:r>
+        <w:t xml:space="preserve"> nome = "Carlos";</w:t>
+      </w:r>
+    </w:p>
+    <w:p>
+      <w:proofErr w:type="spellStart"/>
+      <w:r>
+        <w:t>int</w:t>
+      </w:r>
+      <w:proofErr w:type="spellEnd"/>
+      <w:r>
+        <w:t xml:space="preserve"> valor = 100;</w:t>
+      </w:r>
+    </w:p>
+    <w:p>
+      <w:proofErr w:type="spellStart"/>
+      <w:r>
+        <w:t>String</w:t>
+      </w:r>
+      <w:proofErr w:type="spellEnd"/>
+      <w:r>
+        <w:t xml:space="preserve"> mensagem = "Olá, " + nome + "! O valor é: " + valor;</w:t>
+      </w:r>
+    </w:p>
+    <w:p>
+      <w:proofErr w:type="spellStart"/>
+      <w:r>
+        <w:t>System.out.println</w:t>
+      </w:r>
+      <w:proofErr w:type="spellEnd"/>
+      <w:r>
+        <w:t>(mensagem);</w:t>
+      </w:r>
+    </w:p>
+    <w:p/>
+    <w:p>
+      <w:pPr>
+        <w:ind w:firstLine="708"/>
+      </w:pPr>
+      <w:r>
+        <w:t xml:space="preserve">Neste exemplo, os valores de nome e valor são concatenados às partes fixas da </w:t>
+      </w:r>
+      <w:proofErr w:type="spellStart"/>
+      <w:r>
+        <w:rPr>
+          <w:i/>
+          <w:iCs/>
+        </w:rPr>
         <w:t>string</w:t>
       </w:r>
+      <w:proofErr w:type="spellEnd"/>
       <w:r>
         <w:t xml:space="preserve"> usando o operador +.</w:t>
       </w:r>
@@ -2020,7 +2834,15 @@
         <w:ind w:firstLine="708"/>
       </w:pPr>
       <w:r>
-        <w:t>Em Java, para criar um objeto de uma classe é necessário utilizar o operador new e chamar um dos construtores da classe. No caso da classe Scanner, o construtor utilizado para ler dados de entrada do console é o Scanner(System.in).</w:t>
+        <w:t xml:space="preserve">Em Java, para criar um objeto de uma classe é necessário utilizar o operador new e chamar um dos construtores da classe. No caso da classe Scanner, o construtor utilizado para ler dados de entrada do console é o </w:t>
+      </w:r>
+      <w:proofErr w:type="gramStart"/>
+      <w:r>
+        <w:t>Scanner(</w:t>
+      </w:r>
+      <w:proofErr w:type="gramEnd"/>
+      <w:r>
+        <w:t>System.in).</w:t>
       </w:r>
     </w:p>
     <w:p>
@@ -2028,15 +2850,41 @@
         <w:pStyle w:val="Ttulo2"/>
       </w:pPr>
       <w:r>
-        <w:t>Método nextLine()</w:t>
-      </w:r>
-    </w:p>
-    <w:p>
-      <w:pPr>
-        <w:ind w:firstLine="708"/>
-      </w:pPr>
-      <w:r>
-        <w:t xml:space="preserve">O método nextLine() é então utilizado para ler a linha de entrada digitada pelo usuário e atribuí-la à variável </w:t>
+        <w:t xml:space="preserve">Método </w:t>
+      </w:r>
+      <w:proofErr w:type="spellStart"/>
+      <w:proofErr w:type="gramStart"/>
+      <w:r>
+        <w:t>nextLine</w:t>
+      </w:r>
+      <w:proofErr w:type="spellEnd"/>
+      <w:r>
+        <w:t>(</w:t>
+      </w:r>
+      <w:proofErr w:type="gramEnd"/>
+      <w:r>
+        <w:t>)</w:t>
+      </w:r>
+    </w:p>
+    <w:p>
+      <w:pPr>
+        <w:ind w:firstLine="708"/>
+      </w:pPr>
+      <w:r>
+        <w:t xml:space="preserve">O método </w:t>
+      </w:r>
+      <w:proofErr w:type="spellStart"/>
+      <w:proofErr w:type="gramStart"/>
+      <w:r>
+        <w:t>nextLine</w:t>
+      </w:r>
+      <w:proofErr w:type="spellEnd"/>
+      <w:r>
+        <w:t>(</w:t>
+      </w:r>
+      <w:proofErr w:type="gramEnd"/>
+      <w:r>
+        <w:t xml:space="preserve">) é então utilizado para ler a linha de entrada digitada pelo usuário e atribuí-la à variável </w:t>
       </w:r>
       <w:r>
         <w:t>especificada</w:t>
@@ -2059,7 +2907,15 @@
     </w:p>
     <w:p>
       <w:r>
-        <w:t>Scanner input = new Scanner(System.in);</w:t>
+        <w:t xml:space="preserve">Scanner input = new </w:t>
+      </w:r>
+      <w:proofErr w:type="gramStart"/>
+      <w:r>
+        <w:t>Scanner(</w:t>
+      </w:r>
+      <w:proofErr w:type="gramEnd"/>
+      <w:r>
+        <w:t>System.in);</w:t>
       </w:r>
     </w:p>
     <w:p/>
@@ -2068,7 +2924,15 @@
         <w:ind w:firstLine="708"/>
       </w:pPr>
       <w:r>
-        <w:t>O primeiro Scanner é referência a classe</w:t>
+        <w:t xml:space="preserve">O primeiro Scanner é referência </w:t>
+      </w:r>
+      <w:proofErr w:type="spellStart"/>
+      <w:r>
+        <w:t>a</w:t>
+      </w:r>
+      <w:proofErr w:type="spellEnd"/>
+      <w:r>
+        <w:t xml:space="preserve"> classe</w:t>
       </w:r>
       <w:r>
         <w:t>.</w:t>
@@ -2117,7 +2981,28 @@
         <w:ind w:firstLine="708"/>
       </w:pPr>
       <w:r>
-        <w:t>Após criar o objeto Scanner, é comum utilizá-lo para ler os dados de entrada digitados pelo usuário. Por exemplo, podemos utilizar o método nextLine() do objeto Scanner para ler uma string digitada pelo usuário:</w:t>
+        <w:t xml:space="preserve">Após criar o objeto Scanner, é comum utilizá-lo para ler os dados de entrada digitados pelo usuário. Por exemplo, podemos utilizar o método </w:t>
+      </w:r>
+      <w:proofErr w:type="spellStart"/>
+      <w:proofErr w:type="gramStart"/>
+      <w:r>
+        <w:t>nextLine</w:t>
+      </w:r>
+      <w:proofErr w:type="spellEnd"/>
+      <w:r>
+        <w:t>(</w:t>
+      </w:r>
+      <w:proofErr w:type="gramEnd"/>
+      <w:r>
+        <w:t xml:space="preserve">) do objeto Scanner para ler uma </w:t>
+      </w:r>
+      <w:proofErr w:type="spellStart"/>
+      <w:r>
+        <w:t>string</w:t>
+      </w:r>
+      <w:proofErr w:type="spellEnd"/>
+      <w:r>
+        <w:t xml:space="preserve"> digitada pelo usuário:</w:t>
       </w:r>
     </w:p>
     <w:p>
@@ -2128,6 +3013,7 @@
         <w:lastRenderedPageBreak/>
         <w:t xml:space="preserve">Palavras-chave </w:t>
       </w:r>
+      <w:proofErr w:type="spellStart"/>
       <w:r>
         <w:rPr>
           <w:i/>
@@ -2135,6 +3021,7 @@
         </w:rPr>
         <w:t>this</w:t>
       </w:r>
+      <w:proofErr w:type="spellEnd"/>
     </w:p>
     <w:p/>
     <w:p>
@@ -2144,94 +3031,98 @@
           <w:iCs/>
         </w:rPr>
       </w:pPr>
+      <w:proofErr w:type="spellStart"/>
       <w:r>
         <w:rPr>
           <w:i/>
           <w:iCs/>
         </w:rPr>
-        <w:t>public class Pessoa {</w:t>
-      </w:r>
-    </w:p>
-    <w:p>
-      <w:pPr>
+        <w:t>public</w:t>
+      </w:r>
+      <w:proofErr w:type="spellEnd"/>
+      <w:r>
         <w:rPr>
           <w:i/>
           <w:iCs/>
         </w:rPr>
-      </w:pPr>
+        <w:t xml:space="preserve"> </w:t>
+      </w:r>
+      <w:proofErr w:type="spellStart"/>
       <w:r>
         <w:rPr>
           <w:i/>
           <w:iCs/>
         </w:rPr>
-        <w:t xml:space="preserve">    private String nome;</w:t>
-      </w:r>
+        <w:t>class</w:t>
+      </w:r>
+      <w:proofErr w:type="spellEnd"/>
       <w:r>
         <w:rPr>
           <w:i/>
           <w:iCs/>
         </w:rPr>
-        <w:t xml:space="preserve"> //variável de instância</w:t>
-      </w:r>
-      <w:r>
+        <w:t xml:space="preserve"> Pessoa {</w:t>
+      </w:r>
+    </w:p>
+    <w:p>
+      <w:pPr>
         <w:rPr>
           <w:i/>
           <w:iCs/>
         </w:rPr>
-        <w:t xml:space="preserve"> (atributo)</w:t>
-      </w:r>
-    </w:p>
-    <w:p>
-      <w:pPr>
+      </w:pPr>
+      <w:r>
         <w:rPr>
           <w:i/>
           <w:iCs/>
         </w:rPr>
-      </w:pPr>
-    </w:p>
-    <w:p>
-      <w:pPr>
+        <w:t xml:space="preserve">    </w:t>
+      </w:r>
+      <w:proofErr w:type="spellStart"/>
+      <w:r>
         <w:rPr>
           <w:i/>
           <w:iCs/>
         </w:rPr>
-      </w:pPr>
+        <w:t>private</w:t>
+      </w:r>
+      <w:proofErr w:type="spellEnd"/>
       <w:r>
         <w:rPr>
           <w:i/>
           <w:iCs/>
         </w:rPr>
-        <w:t xml:space="preserve">    public void setNome(String nome) {</w:t>
-      </w:r>
-    </w:p>
-    <w:p>
-      <w:pPr>
+        <w:t xml:space="preserve"> </w:t>
+      </w:r>
+      <w:proofErr w:type="spellStart"/>
+      <w:r>
         <w:rPr>
           <w:i/>
           <w:iCs/>
         </w:rPr>
-      </w:pPr>
+        <w:t>String</w:t>
+      </w:r>
+      <w:proofErr w:type="spellEnd"/>
       <w:r>
         <w:rPr>
           <w:i/>
           <w:iCs/>
         </w:rPr>
-        <w:t xml:space="preserve">        this.nome = nome;</w:t>
-      </w:r>
-    </w:p>
-    <w:p>
-      <w:pPr>
+        <w:t xml:space="preserve"> nome;</w:t>
+      </w:r>
+      <w:r>
         <w:rPr>
           <w:i/>
           <w:iCs/>
         </w:rPr>
-      </w:pPr>
+        <w:t xml:space="preserve"> //variável de instância</w:t>
+      </w:r>
       <w:r>
         <w:rPr>
           <w:i/>
           <w:iCs/>
         </w:rPr>
-        <w:t xml:space="preserve">    }</w:t>
+        <w:t xml:space="preserve"> (atributo)</w:t>
       </w:r>
     </w:p>
     <w:p>
@@ -2241,39 +3132,184 @@
           <w:iCs/>
         </w:rPr>
       </w:pPr>
-      <w:r>
+    </w:p>
+    <w:p>
+      <w:pPr>
         <w:rPr>
           <w:i/>
           <w:iCs/>
         </w:rPr>
-        <w:t>}</w:t>
-      </w:r>
-    </w:p>
-    <w:p/>
-    <w:p>
-      <w:pPr>
-        <w:ind w:firstLine="708"/>
-      </w:pPr>
-      <w:r>
-        <w:t xml:space="preserve">Neste exemplo, </w:t>
-      </w:r>
+      </w:pPr>
       <w:r>
         <w:rPr>
           <w:i/>
           <w:iCs/>
         </w:rPr>
-        <w:t>this.nome</w:t>
-      </w:r>
-      <w:r>
-        <w:t xml:space="preserve"> refere-se à variável de instância nome, e nome refere-se ao parâmetro do método. Ao usar </w:t>
-      </w:r>
+        <w:t xml:space="preserve">    </w:t>
+      </w:r>
+      <w:proofErr w:type="spellStart"/>
       <w:r>
         <w:rPr>
           <w:i/>
           <w:iCs/>
         </w:rPr>
+        <w:t>public</w:t>
+      </w:r>
+      <w:proofErr w:type="spellEnd"/>
+      <w:r>
+        <w:rPr>
+          <w:i/>
+          <w:iCs/>
+        </w:rPr>
+        <w:t xml:space="preserve"> </w:t>
+      </w:r>
+      <w:proofErr w:type="spellStart"/>
+      <w:r>
+        <w:rPr>
+          <w:i/>
+          <w:iCs/>
+        </w:rPr>
+        <w:t>void</w:t>
+      </w:r>
+      <w:proofErr w:type="spellEnd"/>
+      <w:r>
+        <w:rPr>
+          <w:i/>
+          <w:iCs/>
+        </w:rPr>
+        <w:t xml:space="preserve"> </w:t>
+      </w:r>
+      <w:proofErr w:type="spellStart"/>
+      <w:proofErr w:type="gramStart"/>
+      <w:r>
+        <w:rPr>
+          <w:i/>
+          <w:iCs/>
+        </w:rPr>
+        <w:t>setNome</w:t>
+      </w:r>
+      <w:proofErr w:type="spellEnd"/>
+      <w:r>
+        <w:rPr>
+          <w:i/>
+          <w:iCs/>
+        </w:rPr>
+        <w:t>(</w:t>
+      </w:r>
+      <w:proofErr w:type="spellStart"/>
+      <w:proofErr w:type="gramEnd"/>
+      <w:r>
+        <w:rPr>
+          <w:i/>
+          <w:iCs/>
+        </w:rPr>
+        <w:t>String</w:t>
+      </w:r>
+      <w:proofErr w:type="spellEnd"/>
+      <w:r>
+        <w:rPr>
+          <w:i/>
+          <w:iCs/>
+        </w:rPr>
+        <w:t xml:space="preserve"> nome) {</w:t>
+      </w:r>
+    </w:p>
+    <w:p>
+      <w:pPr>
+        <w:rPr>
+          <w:i/>
+          <w:iCs/>
+        </w:rPr>
+      </w:pPr>
+      <w:r>
+        <w:rPr>
+          <w:i/>
+          <w:iCs/>
+        </w:rPr>
+        <w:t xml:space="preserve">        </w:t>
+      </w:r>
+      <w:proofErr w:type="spellStart"/>
+      <w:proofErr w:type="gramStart"/>
+      <w:r>
+        <w:rPr>
+          <w:i/>
+          <w:iCs/>
+        </w:rPr>
         <w:t>this.nome</w:t>
       </w:r>
+      <w:proofErr w:type="spellEnd"/>
+      <w:proofErr w:type="gramEnd"/>
+      <w:r>
+        <w:rPr>
+          <w:i/>
+          <w:iCs/>
+        </w:rPr>
+        <w:t xml:space="preserve"> = nome;</w:t>
+      </w:r>
+    </w:p>
+    <w:p>
+      <w:pPr>
+        <w:rPr>
+          <w:i/>
+          <w:iCs/>
+        </w:rPr>
+      </w:pPr>
+      <w:r>
+        <w:rPr>
+          <w:i/>
+          <w:iCs/>
+        </w:rPr>
+        <w:t xml:space="preserve">    }</w:t>
+      </w:r>
+    </w:p>
+    <w:p>
+      <w:pPr>
+        <w:rPr>
+          <w:i/>
+          <w:iCs/>
+        </w:rPr>
+      </w:pPr>
+      <w:r>
+        <w:rPr>
+          <w:i/>
+          <w:iCs/>
+        </w:rPr>
+        <w:t>}</w:t>
+      </w:r>
+    </w:p>
+    <w:p/>
+    <w:p>
+      <w:pPr>
+        <w:ind w:firstLine="708"/>
+      </w:pPr>
+      <w:r>
+        <w:t xml:space="preserve">Neste exemplo, </w:t>
+      </w:r>
+      <w:proofErr w:type="spellStart"/>
+      <w:proofErr w:type="gramStart"/>
+      <w:r>
+        <w:rPr>
+          <w:i/>
+          <w:iCs/>
+        </w:rPr>
+        <w:t>this.nome</w:t>
+      </w:r>
+      <w:proofErr w:type="spellEnd"/>
+      <w:proofErr w:type="gramEnd"/>
+      <w:r>
+        <w:t xml:space="preserve"> refere-se à variável de instância nome, e nome refere-se ao parâmetro do método. Ao usar </w:t>
+      </w:r>
+      <w:proofErr w:type="spellStart"/>
+      <w:proofErr w:type="gramStart"/>
+      <w:r>
+        <w:rPr>
+          <w:i/>
+          <w:iCs/>
+        </w:rPr>
+        <w:t>this.nome</w:t>
+      </w:r>
+      <w:proofErr w:type="spellEnd"/>
+      <w:proofErr w:type="gramEnd"/>
       <w:r>
         <w:t>, estamos indicando que queremos atribuir o valor do parâmetro à variável de instância nome</w:t>
       </w:r>
@@ -2367,12 +3403,14 @@
           <w:highlight w:val="yellow"/>
         </w:rPr>
       </w:pPr>
+      <w:proofErr w:type="spellStart"/>
       <w:r>
         <w:rPr>
           <w:highlight w:val="yellow"/>
         </w:rPr>
         <w:t>User</w:t>
       </w:r>
+      <w:proofErr w:type="spellEnd"/>
     </w:p>
     <w:p>
       <w:pPr>
@@ -2386,7 +3424,21 @@
         <w:rPr>
           <w:highlight w:val="yellow"/>
         </w:rPr>
-        <w:t>Por que o objeto System.out não foi instanciado como o Scanner?</w:t>
+        <w:t xml:space="preserve">Por que o objeto </w:t>
+      </w:r>
+      <w:proofErr w:type="spellStart"/>
+      <w:r>
+        <w:rPr>
+          <w:highlight w:val="yellow"/>
+        </w:rPr>
+        <w:t>System.out</w:t>
+      </w:r>
+      <w:proofErr w:type="spellEnd"/>
+      <w:r>
+        <w:rPr>
+          <w:highlight w:val="yellow"/>
+        </w:rPr>
+        <w:t xml:space="preserve"> não foi instanciado como o Scanner?</w:t>
       </w:r>
     </w:p>
     <w:p>
@@ -2416,7 +3468,21 @@
         <w:rPr>
           <w:highlight w:val="yellow"/>
         </w:rPr>
-        <w:t>O objeto System.out não é instanciado com o operador new, como ocorre com o objeto da classe Scanner, porque ele não é uma instância de uma classe.</w:t>
+        <w:t xml:space="preserve">O objeto </w:t>
+      </w:r>
+      <w:proofErr w:type="spellStart"/>
+      <w:r>
+        <w:rPr>
+          <w:highlight w:val="yellow"/>
+        </w:rPr>
+        <w:t>System.out</w:t>
+      </w:r>
+      <w:proofErr w:type="spellEnd"/>
+      <w:r>
+        <w:rPr>
+          <w:highlight w:val="yellow"/>
+        </w:rPr>
+        <w:t xml:space="preserve"> não é instanciado com o operador new, como ocorre com o objeto da classe Scanner, porque ele não é uma instância de uma classe.</w:t>
       </w:r>
     </w:p>
     <w:p>
@@ -2440,7 +3506,49 @@
         <w:rPr>
           <w:highlight w:val="yellow"/>
         </w:rPr>
-        <w:t>Na verdade, System.out é um objeto predefinido (ou pré-instanciado) da classe PrintStream, que representa a saída padrão do sistema. Em outras palavras, ele é um objeto que já existe na memória e que pode ser utilizado diretamente pelo programa.</w:t>
+        <w:t xml:space="preserve">Na verdade, </w:t>
+      </w:r>
+      <w:proofErr w:type="spellStart"/>
+      <w:r>
+        <w:rPr>
+          <w:highlight w:val="yellow"/>
+        </w:rPr>
+        <w:t>System.out</w:t>
+      </w:r>
+      <w:proofErr w:type="spellEnd"/>
+      <w:r>
+        <w:rPr>
+          <w:highlight w:val="yellow"/>
+        </w:rPr>
+        <w:t xml:space="preserve"> é um objeto predefinido (ou </w:t>
+      </w:r>
+      <w:proofErr w:type="spellStart"/>
+      <w:r>
+        <w:rPr>
+          <w:highlight w:val="yellow"/>
+        </w:rPr>
+        <w:t>pré</w:t>
+      </w:r>
+      <w:proofErr w:type="spellEnd"/>
+      <w:r>
+        <w:rPr>
+          <w:highlight w:val="yellow"/>
+        </w:rPr>
+        <w:t xml:space="preserve">-instanciado) da classe </w:t>
+      </w:r>
+      <w:proofErr w:type="spellStart"/>
+      <w:r>
+        <w:rPr>
+          <w:highlight w:val="yellow"/>
+        </w:rPr>
+        <w:t>PrintStream</w:t>
+      </w:r>
+      <w:proofErr w:type="spellEnd"/>
+      <w:r>
+        <w:rPr>
+          <w:highlight w:val="yellow"/>
+        </w:rPr>
+        <w:t>, que representa a saída padrão do sistema. Em outras palavras, ele é um objeto que já existe na memória e que pode ser utilizado diretamente pelo programa.</w:t>
       </w:r>
     </w:p>
     <w:p>
@@ -2464,7 +3572,49 @@
         <w:rPr>
           <w:highlight w:val="yellow"/>
         </w:rPr>
-        <w:t>Dessa forma, ao utilizar o objeto System.out, não é necessário criar uma nova instância da classe PrintStream com o operador new, como ocorre com outras classes que precisam ser instanciadas para serem utilizadas. O objeto System.out já está disponível para uso em qualquer lugar do programa.</w:t>
+        <w:t xml:space="preserve">Dessa forma, ao utilizar o objeto </w:t>
+      </w:r>
+      <w:proofErr w:type="spellStart"/>
+      <w:r>
+        <w:rPr>
+          <w:highlight w:val="yellow"/>
+        </w:rPr>
+        <w:t>System.out</w:t>
+      </w:r>
+      <w:proofErr w:type="spellEnd"/>
+      <w:r>
+        <w:rPr>
+          <w:highlight w:val="yellow"/>
+        </w:rPr>
+        <w:t xml:space="preserve">, não é necessário criar uma nova instância da classe </w:t>
+      </w:r>
+      <w:proofErr w:type="spellStart"/>
+      <w:r>
+        <w:rPr>
+          <w:highlight w:val="yellow"/>
+        </w:rPr>
+        <w:t>PrintStream</w:t>
+      </w:r>
+      <w:proofErr w:type="spellEnd"/>
+      <w:r>
+        <w:rPr>
+          <w:highlight w:val="yellow"/>
+        </w:rPr>
+        <w:t xml:space="preserve"> com o operador new, como ocorre com outras classes que precisam ser instanciadas para serem utilizadas. O objeto </w:t>
+      </w:r>
+      <w:proofErr w:type="spellStart"/>
+      <w:r>
+        <w:rPr>
+          <w:highlight w:val="yellow"/>
+        </w:rPr>
+        <w:t>System.out</w:t>
+      </w:r>
+      <w:proofErr w:type="spellEnd"/>
+      <w:r>
+        <w:rPr>
+          <w:highlight w:val="yellow"/>
+        </w:rPr>
+        <w:t xml:space="preserve"> já está disponível para uso em qualquer lugar do programa.</w:t>
       </w:r>
     </w:p>
     <w:p>
@@ -2529,12 +3679,14 @@
           <w:highlight w:val="yellow"/>
         </w:rPr>
       </w:pPr>
+      <w:proofErr w:type="spellStart"/>
       <w:r>
         <w:rPr>
           <w:highlight w:val="yellow"/>
         </w:rPr>
         <w:t>User</w:t>
       </w:r>
+      <w:proofErr w:type="spellEnd"/>
     </w:p>
     <w:p>
       <w:pPr>
@@ -2548,7 +3700,23 @@
         <w:rPr>
           <w:highlight w:val="yellow"/>
         </w:rPr>
-        <w:t>number1 = input.nextInt();</w:t>
+        <w:t xml:space="preserve">number1 = </w:t>
+      </w:r>
+      <w:proofErr w:type="spellStart"/>
+      <w:proofErr w:type="gramStart"/>
+      <w:r>
+        <w:rPr>
+          <w:highlight w:val="yellow"/>
+        </w:rPr>
+        <w:t>input.nextInt</w:t>
+      </w:r>
+      <w:proofErr w:type="spellEnd"/>
+      <w:proofErr w:type="gramEnd"/>
+      <w:r>
+        <w:rPr>
+          <w:highlight w:val="yellow"/>
+        </w:rPr>
+        <w:t>();</w:t>
       </w:r>
     </w:p>
     <w:p>
@@ -2578,7 +3746,57 @@
         <w:rPr>
           <w:highlight w:val="yellow"/>
         </w:rPr>
-        <w:t>Este trecho de código em Java utiliza o método nextInt() da classe Scanner para ler um número inteiro da entrada do usuário e armazená-lo na variável number1. O método nextInt() faz parte da interface java.util.Scanner, que é usada para ler entradas de diversos tipos de dados a partir do teclado ou de outras fontes de entrada.</w:t>
+        <w:t xml:space="preserve">Este trecho de código em Java utiliza o método </w:t>
+      </w:r>
+      <w:proofErr w:type="spellStart"/>
+      <w:proofErr w:type="gramStart"/>
+      <w:r>
+        <w:rPr>
+          <w:highlight w:val="yellow"/>
+        </w:rPr>
+        <w:t>nextInt</w:t>
+      </w:r>
+      <w:proofErr w:type="spellEnd"/>
+      <w:r>
+        <w:rPr>
+          <w:highlight w:val="yellow"/>
+        </w:rPr>
+        <w:t>(</w:t>
+      </w:r>
+      <w:proofErr w:type="gramEnd"/>
+      <w:r>
+        <w:rPr>
+          <w:highlight w:val="yellow"/>
+        </w:rPr>
+        <w:t xml:space="preserve">) da classe Scanner para ler um número inteiro da entrada do usuário e armazená-lo na variável number1. O método </w:t>
+      </w:r>
+      <w:proofErr w:type="spellStart"/>
+      <w:r>
+        <w:rPr>
+          <w:highlight w:val="yellow"/>
+        </w:rPr>
+        <w:t>nextInt</w:t>
+      </w:r>
+      <w:proofErr w:type="spellEnd"/>
+      <w:r>
+        <w:rPr>
+          <w:highlight w:val="yellow"/>
+        </w:rPr>
+        <w:t xml:space="preserve">() faz parte da interface </w:t>
+      </w:r>
+      <w:proofErr w:type="spellStart"/>
+      <w:r>
+        <w:rPr>
+          <w:highlight w:val="yellow"/>
+        </w:rPr>
+        <w:t>java.util.Scanner</w:t>
+      </w:r>
+      <w:proofErr w:type="spellEnd"/>
+      <w:r>
+        <w:rPr>
+          <w:highlight w:val="yellow"/>
+        </w:rPr>
+        <w:t>, que é usada para ler entradas de diversos tipos de dados a partir do teclado ou de outras fontes de entrada.</w:t>
       </w:r>
     </w:p>
     <w:p>
@@ -2603,7 +3821,65 @@
           <w:highlight w:val="yellow"/>
         </w:rPr>
         <w:lastRenderedPageBreak/>
-        <w:t>O método nextInt() retorna o próximo número inteiro disponível na entrada, aguardando até que o usuário insira um valor válido. Se a entrada não for um número inteiro válido, uma exceção será lançada. Para evitar isso, é recomendado o uso do método hasNextInt() para verificar se o próximo valor na entrada é um inteiro válido antes de chamar o método nextInt().</w:t>
+        <w:t xml:space="preserve">O método </w:t>
+      </w:r>
+      <w:proofErr w:type="spellStart"/>
+      <w:proofErr w:type="gramStart"/>
+      <w:r>
+        <w:rPr>
+          <w:highlight w:val="yellow"/>
+        </w:rPr>
+        <w:t>nextInt</w:t>
+      </w:r>
+      <w:proofErr w:type="spellEnd"/>
+      <w:r>
+        <w:rPr>
+          <w:highlight w:val="yellow"/>
+        </w:rPr>
+        <w:t>(</w:t>
+      </w:r>
+      <w:proofErr w:type="gramEnd"/>
+      <w:r>
+        <w:rPr>
+          <w:highlight w:val="yellow"/>
+        </w:rPr>
+        <w:t xml:space="preserve">) retorna o próximo número inteiro disponível na entrada, aguardando até que o usuário insira um valor válido. Se a entrada não for um número inteiro válido, uma exceção será lançada. Para evitar isso, é recomendado o uso do método </w:t>
+      </w:r>
+      <w:proofErr w:type="spellStart"/>
+      <w:proofErr w:type="gramStart"/>
+      <w:r>
+        <w:rPr>
+          <w:highlight w:val="yellow"/>
+        </w:rPr>
+        <w:t>hasNextInt</w:t>
+      </w:r>
+      <w:proofErr w:type="spellEnd"/>
+      <w:r>
+        <w:rPr>
+          <w:highlight w:val="yellow"/>
+        </w:rPr>
+        <w:t>(</w:t>
+      </w:r>
+      <w:proofErr w:type="gramEnd"/>
+      <w:r>
+        <w:rPr>
+          <w:highlight w:val="yellow"/>
+        </w:rPr>
+        <w:t xml:space="preserve">) para verificar se o próximo valor na entrada é um inteiro válido antes de chamar o método </w:t>
+      </w:r>
+      <w:proofErr w:type="spellStart"/>
+      <w:r>
+        <w:rPr>
+          <w:highlight w:val="yellow"/>
+        </w:rPr>
+        <w:t>nextInt</w:t>
+      </w:r>
+      <w:proofErr w:type="spellEnd"/>
+      <w:r>
+        <w:rPr>
+          <w:highlight w:val="yellow"/>
+        </w:rPr>
+        <w:t>().</w:t>
       </w:r>
     </w:p>
     <w:p>
@@ -2659,12 +3935,14 @@
           <w:highlight w:val="yellow"/>
         </w:rPr>
       </w:pPr>
+      <w:proofErr w:type="spellStart"/>
       <w:r>
         <w:rPr>
           <w:highlight w:val="yellow"/>
         </w:rPr>
         <w:t>User</w:t>
       </w:r>
+      <w:proofErr w:type="spellEnd"/>
     </w:p>
     <w:p>
       <w:pPr>
@@ -2767,11 +4045,19 @@
           <w:highlight w:val="yellow"/>
         </w:rPr>
       </w:pPr>
-      <w:r>
-        <w:rPr>
-          <w:highlight w:val="yellow"/>
-        </w:rPr>
-        <w:t>String: uma classe que representa sequências de caracteres.</w:t>
+      <w:proofErr w:type="spellStart"/>
+      <w:r>
+        <w:rPr>
+          <w:highlight w:val="yellow"/>
+        </w:rPr>
+        <w:t>String</w:t>
+      </w:r>
+      <w:proofErr w:type="spellEnd"/>
+      <w:r>
+        <w:rPr>
+          <w:highlight w:val="yellow"/>
+        </w:rPr>
+        <w:t>: uma classe que representa sequências de caracteres.</w:t>
       </w:r>
     </w:p>
     <w:p>
@@ -2782,11 +4068,19 @@
           <w:highlight w:val="yellow"/>
         </w:rPr>
       </w:pPr>
-      <w:r>
-        <w:rPr>
-          <w:highlight w:val="yellow"/>
-        </w:rPr>
-        <w:t>Math: uma classe que fornece métodos para operações matemáticas, como raiz quadrada, potência, seno e cosseno.</w:t>
+      <w:proofErr w:type="spellStart"/>
+      <w:r>
+        <w:rPr>
+          <w:highlight w:val="yellow"/>
+        </w:rPr>
+        <w:t>Math</w:t>
+      </w:r>
+      <w:proofErr w:type="spellEnd"/>
+      <w:r>
+        <w:rPr>
+          <w:highlight w:val="yellow"/>
+        </w:rPr>
+        <w:t>: uma classe que fornece métodos para operações matemáticas, como raiz quadrada, potência, seno e cosseno.</w:t>
       </w:r>
     </w:p>
     <w:p>
@@ -2797,11 +4091,19 @@
           <w:highlight w:val="yellow"/>
         </w:rPr>
       </w:pPr>
-      <w:r>
-        <w:rPr>
-          <w:highlight w:val="yellow"/>
-        </w:rPr>
-        <w:t>Boolean: uma classe que representa valores booleanos (verdadeiro ou falso).</w:t>
+      <w:proofErr w:type="spellStart"/>
+      <w:r>
+        <w:rPr>
+          <w:highlight w:val="yellow"/>
+        </w:rPr>
+        <w:t>Boolean</w:t>
+      </w:r>
+      <w:proofErr w:type="spellEnd"/>
+      <w:r>
+        <w:rPr>
+          <w:highlight w:val="yellow"/>
+        </w:rPr>
+        <w:t>: uma classe que representa valores booleanos (verdadeiro ou falso).</w:t>
       </w:r>
     </w:p>
     <w:p>
@@ -2812,11 +4114,19 @@
           <w:highlight w:val="yellow"/>
         </w:rPr>
       </w:pPr>
-      <w:r>
-        <w:rPr>
-          <w:highlight w:val="yellow"/>
-        </w:rPr>
-        <w:t>Integer: uma classe que representa números inteiros.</w:t>
+      <w:proofErr w:type="spellStart"/>
+      <w:r>
+        <w:rPr>
+          <w:highlight w:val="yellow"/>
+        </w:rPr>
+        <w:t>Integer</w:t>
+      </w:r>
+      <w:proofErr w:type="spellEnd"/>
+      <w:r>
+        <w:rPr>
+          <w:highlight w:val="yellow"/>
+        </w:rPr>
+        <w:t>: uma classe que representa números inteiros.</w:t>
       </w:r>
     </w:p>
     <w:p>
@@ -2851,12 +4161,14 @@
           <w:highlight w:val="yellow"/>
         </w:rPr>
       </w:pPr>
+      <w:proofErr w:type="spellStart"/>
       <w:r>
         <w:rPr>
           <w:highlight w:val="yellow"/>
         </w:rPr>
         <w:t>User</w:t>
       </w:r>
+      <w:proofErr w:type="spellEnd"/>
     </w:p>
     <w:p>
       <w:pPr>
@@ -3068,23 +4380,72 @@
     </w:p>
     <w:p/>
     <w:p>
+      <w:proofErr w:type="spellStart"/>
       <w:r>
         <w:t>java</w:t>
       </w:r>
-    </w:p>
-    <w:p>
-      <w:r>
-        <w:t>Copy code</w:t>
-      </w:r>
-    </w:p>
-    <w:p>
-      <w:r>
-        <w:t>public class Exemplo {</w:t>
-      </w:r>
-    </w:p>
-    <w:p>
-      <w:r>
-        <w:t xml:space="preserve">    private int numero;</w:t>
+      <w:proofErr w:type="spellEnd"/>
+    </w:p>
+    <w:p>
+      <w:proofErr w:type="spellStart"/>
+      <w:r>
+        <w:t>Copy</w:t>
+      </w:r>
+      <w:proofErr w:type="spellEnd"/>
+      <w:r>
+        <w:t xml:space="preserve"> </w:t>
+      </w:r>
+      <w:proofErr w:type="spellStart"/>
+      <w:r>
+        <w:t>code</w:t>
+      </w:r>
+      <w:proofErr w:type="spellEnd"/>
+    </w:p>
+    <w:p>
+      <w:proofErr w:type="spellStart"/>
+      <w:r>
+        <w:t>public</w:t>
+      </w:r>
+      <w:proofErr w:type="spellEnd"/>
+      <w:r>
+        <w:t xml:space="preserve"> </w:t>
+      </w:r>
+      <w:proofErr w:type="spellStart"/>
+      <w:r>
+        <w:t>class</w:t>
+      </w:r>
+      <w:proofErr w:type="spellEnd"/>
+      <w:r>
+        <w:t xml:space="preserve"> Exemplo {</w:t>
+      </w:r>
+    </w:p>
+    <w:p>
+      <w:r>
+        <w:t xml:space="preserve">    </w:t>
+      </w:r>
+      <w:proofErr w:type="spellStart"/>
+      <w:r>
+        <w:t>private</w:t>
+      </w:r>
+      <w:proofErr w:type="spellEnd"/>
+      <w:r>
+        <w:t xml:space="preserve"> </w:t>
+      </w:r>
+      <w:proofErr w:type="spellStart"/>
+      <w:r>
+        <w:t>int</w:t>
+      </w:r>
+      <w:proofErr w:type="spellEnd"/>
+      <w:r>
+        <w:t xml:space="preserve"> </w:t>
+      </w:r>
+      <w:proofErr w:type="spellStart"/>
+      <w:r>
+        <w:t>numero</w:t>
+      </w:r>
+      <w:proofErr w:type="spellEnd"/>
+      <w:r>
+        <w:t>;</w:t>
       </w:r>
     </w:p>
     <w:p/>
@@ -3095,12 +4456,36 @@
     </w:p>
     <w:p>
       <w:r>
-        <w:t xml:space="preserve">    public Exemplo() {</w:t>
-      </w:r>
-    </w:p>
-    <w:p>
-      <w:r>
-        <w:t xml:space="preserve">        numero = 0; // Inicialização padrão</w:t>
+        <w:t xml:space="preserve">    </w:t>
+      </w:r>
+      <w:proofErr w:type="spellStart"/>
+      <w:r>
+        <w:t>public</w:t>
+      </w:r>
+      <w:proofErr w:type="spellEnd"/>
+      <w:r>
+        <w:t xml:space="preserve"> </w:t>
+      </w:r>
+      <w:proofErr w:type="gramStart"/>
+      <w:r>
+        <w:t>Exemplo(</w:t>
+      </w:r>
+      <w:proofErr w:type="gramEnd"/>
+      <w:r>
+        <w:t>) {</w:t>
+      </w:r>
+    </w:p>
+    <w:p>
+      <w:r>
+        <w:t xml:space="preserve">        </w:t>
+      </w:r>
+      <w:proofErr w:type="spellStart"/>
+      <w:r>
+        <w:t>numero</w:t>
+      </w:r>
+      <w:proofErr w:type="spellEnd"/>
+      <w:r>
+        <w:t xml:space="preserve"> = 0; // Inicialização padrão</w:t>
       </w:r>
     </w:p>
     <w:p>
@@ -3126,7 +4511,23 @@
         <w:ind w:firstLine="708"/>
       </w:pPr>
       <w:r>
-        <w:t>Nesse caso, o construtor padrão Exemplo() não possui parâmetros. Ele simplesmente inicializa o valor da variável de instância numero com o valor padrão de zero.</w:t>
+        <w:t xml:space="preserve">Nesse caso, o construtor padrão </w:t>
+      </w:r>
+      <w:proofErr w:type="gramStart"/>
+      <w:r>
+        <w:t>Exemplo(</w:t>
+      </w:r>
+      <w:proofErr w:type="gramEnd"/>
+      <w:r>
+        <w:t xml:space="preserve">) não possui parâmetros. Ele simplesmente inicializa o valor da variável de instância </w:t>
+      </w:r>
+      <w:proofErr w:type="spellStart"/>
+      <w:r>
+        <w:t>numero</w:t>
+      </w:r>
+      <w:proofErr w:type="spellEnd"/>
+      <w:r>
+        <w:t xml:space="preserve"> com o valor padrão de zero.</w:t>
       </w:r>
     </w:p>
     <w:p>
@@ -3139,23 +4540,72 @@
     </w:p>
     <w:p/>
     <w:p>
+      <w:proofErr w:type="spellStart"/>
       <w:r>
         <w:t>java</w:t>
       </w:r>
-    </w:p>
-    <w:p>
-      <w:r>
-        <w:t>Copy code</w:t>
-      </w:r>
-    </w:p>
-    <w:p>
-      <w:r>
-        <w:t>public class Exemplo {</w:t>
-      </w:r>
-    </w:p>
-    <w:p>
-      <w:r>
-        <w:t xml:space="preserve">    private int numero;</w:t>
+      <w:proofErr w:type="spellEnd"/>
+    </w:p>
+    <w:p>
+      <w:proofErr w:type="spellStart"/>
+      <w:r>
+        <w:t>Copy</w:t>
+      </w:r>
+      <w:proofErr w:type="spellEnd"/>
+      <w:r>
+        <w:t xml:space="preserve"> </w:t>
+      </w:r>
+      <w:proofErr w:type="spellStart"/>
+      <w:r>
+        <w:t>code</w:t>
+      </w:r>
+      <w:proofErr w:type="spellEnd"/>
+    </w:p>
+    <w:p>
+      <w:proofErr w:type="spellStart"/>
+      <w:r>
+        <w:t>public</w:t>
+      </w:r>
+      <w:proofErr w:type="spellEnd"/>
+      <w:r>
+        <w:t xml:space="preserve"> </w:t>
+      </w:r>
+      <w:proofErr w:type="spellStart"/>
+      <w:r>
+        <w:t>class</w:t>
+      </w:r>
+      <w:proofErr w:type="spellEnd"/>
+      <w:r>
+        <w:t xml:space="preserve"> Exemplo {</w:t>
+      </w:r>
+    </w:p>
+    <w:p>
+      <w:r>
+        <w:t xml:space="preserve">    </w:t>
+      </w:r>
+      <w:proofErr w:type="spellStart"/>
+      <w:r>
+        <w:t>private</w:t>
+      </w:r>
+      <w:proofErr w:type="spellEnd"/>
+      <w:r>
+        <w:t xml:space="preserve"> </w:t>
+      </w:r>
+      <w:proofErr w:type="spellStart"/>
+      <w:r>
+        <w:t>int</w:t>
+      </w:r>
+      <w:proofErr w:type="spellEnd"/>
+      <w:r>
+        <w:t xml:space="preserve"> </w:t>
+      </w:r>
+      <w:proofErr w:type="spellStart"/>
+      <w:r>
+        <w:t>numero</w:t>
+      </w:r>
+      <w:proofErr w:type="spellEnd"/>
+      <w:r>
+        <w:t>;</w:t>
       </w:r>
     </w:p>
     <w:p/>
@@ -3166,12 +4616,41 @@
     </w:p>
     <w:p>
       <w:r>
-        <w:t xml:space="preserve">    public Exemplo(int valor) {</w:t>
-      </w:r>
-    </w:p>
-    <w:p>
-      <w:r>
-        <w:t xml:space="preserve">        numero = valor;</w:t>
+        <w:t xml:space="preserve">    </w:t>
+      </w:r>
+      <w:proofErr w:type="spellStart"/>
+      <w:r>
+        <w:t>public</w:t>
+      </w:r>
+      <w:proofErr w:type="spellEnd"/>
+      <w:r>
+        <w:t xml:space="preserve"> </w:t>
+      </w:r>
+      <w:proofErr w:type="gramStart"/>
+      <w:r>
+        <w:t>Exemplo(</w:t>
+      </w:r>
+      <w:proofErr w:type="spellStart"/>
+      <w:proofErr w:type="gramEnd"/>
+      <w:r>
+        <w:t>int</w:t>
+      </w:r>
+      <w:proofErr w:type="spellEnd"/>
+      <w:r>
+        <w:t xml:space="preserve"> valor) {</w:t>
+      </w:r>
+    </w:p>
+    <w:p>
+      <w:r>
+        <w:t xml:space="preserve">        </w:t>
+      </w:r>
+      <w:proofErr w:type="spellStart"/>
+      <w:r>
+        <w:t>numero</w:t>
+      </w:r>
+      <w:proofErr w:type="spellEnd"/>
+      <w:r>
+        <w:t xml:space="preserve"> = valor;</w:t>
       </w:r>
     </w:p>
     <w:p>
@@ -3196,7 +4675,28 @@
         <w:ind w:firstLine="708"/>
       </w:pPr>
       <w:r>
-        <w:t>Nesse caso, o construtor Exemplo(int valor) possui um parâmetro valor que é usado para inicializar a variável de instância numero com um valor específico fornecido durante a instanciação do objeto.</w:t>
+        <w:t xml:space="preserve">Nesse caso, o construtor </w:t>
+      </w:r>
+      <w:proofErr w:type="gramStart"/>
+      <w:r>
+        <w:t>Exemplo(</w:t>
+      </w:r>
+      <w:proofErr w:type="spellStart"/>
+      <w:proofErr w:type="gramEnd"/>
+      <w:r>
+        <w:t>int</w:t>
+      </w:r>
+      <w:proofErr w:type="spellEnd"/>
+      <w:r>
+        <w:t xml:space="preserve"> valor) possui um parâmetro valor que é usado para inicializar a variável de instância </w:t>
+      </w:r>
+      <w:proofErr w:type="spellStart"/>
+      <w:r>
+        <w:t>numero</w:t>
+      </w:r>
+      <w:proofErr w:type="spellEnd"/>
+      <w:r>
+        <w:t xml:space="preserve"> com um valor específico fornecido durante a instanciação do objeto.</w:t>
       </w:r>
     </w:p>
     <w:p>
@@ -3251,39 +4751,130 @@
         <w:ind w:firstLine="708"/>
       </w:pPr>
       <w:r>
-        <w:t>Por exemplo, considerando o construtor com parâmetros Exemplo(int valor):</w:t>
+        <w:t xml:space="preserve">Por exemplo, considerando o construtor com parâmetros </w:t>
+      </w:r>
+      <w:proofErr w:type="gramStart"/>
+      <w:r>
+        <w:t>Exemplo(</w:t>
+      </w:r>
+      <w:proofErr w:type="spellStart"/>
+      <w:proofErr w:type="gramEnd"/>
+      <w:r>
+        <w:t>int</w:t>
+      </w:r>
+      <w:proofErr w:type="spellEnd"/>
+      <w:r>
+        <w:t xml:space="preserve"> valor):</w:t>
       </w:r>
     </w:p>
     <w:p/>
     <w:p>
+      <w:proofErr w:type="spellStart"/>
       <w:r>
         <w:t>java</w:t>
       </w:r>
-    </w:p>
-    <w:p>
-      <w:r>
-        <w:t>Copy code</w:t>
-      </w:r>
-    </w:p>
-    <w:p>
-      <w:r>
-        <w:t>public class Exemplo {</w:t>
-      </w:r>
-    </w:p>
-    <w:p>
-      <w:r>
-        <w:t xml:space="preserve">    private int numero;</w:t>
+      <w:proofErr w:type="spellEnd"/>
+    </w:p>
+    <w:p>
+      <w:proofErr w:type="spellStart"/>
+      <w:r>
+        <w:t>Copy</w:t>
+      </w:r>
+      <w:proofErr w:type="spellEnd"/>
+      <w:r>
+        <w:t xml:space="preserve"> </w:t>
+      </w:r>
+      <w:proofErr w:type="spellStart"/>
+      <w:r>
+        <w:t>code</w:t>
+      </w:r>
+      <w:proofErr w:type="spellEnd"/>
+    </w:p>
+    <w:p>
+      <w:proofErr w:type="spellStart"/>
+      <w:r>
+        <w:t>public</w:t>
+      </w:r>
+      <w:proofErr w:type="spellEnd"/>
+      <w:r>
+        <w:t xml:space="preserve"> </w:t>
+      </w:r>
+      <w:proofErr w:type="spellStart"/>
+      <w:r>
+        <w:t>class</w:t>
+      </w:r>
+      <w:proofErr w:type="spellEnd"/>
+      <w:r>
+        <w:t xml:space="preserve"> Exemplo {</w:t>
+      </w:r>
+    </w:p>
+    <w:p>
+      <w:r>
+        <w:t xml:space="preserve">    </w:t>
+      </w:r>
+      <w:proofErr w:type="spellStart"/>
+      <w:r>
+        <w:t>private</w:t>
+      </w:r>
+      <w:proofErr w:type="spellEnd"/>
+      <w:r>
+        <w:t xml:space="preserve"> </w:t>
+      </w:r>
+      <w:proofErr w:type="spellStart"/>
+      <w:r>
+        <w:t>int</w:t>
+      </w:r>
+      <w:proofErr w:type="spellEnd"/>
+      <w:r>
+        <w:t xml:space="preserve"> </w:t>
+      </w:r>
+      <w:proofErr w:type="spellStart"/>
+      <w:r>
+        <w:t>numero</w:t>
+      </w:r>
+      <w:proofErr w:type="spellEnd"/>
+      <w:r>
+        <w:t>;</w:t>
       </w:r>
     </w:p>
     <w:p/>
     <w:p>
       <w:r>
-        <w:t xml:space="preserve">    public Exemplo(int valor) {</w:t>
-      </w:r>
-    </w:p>
-    <w:p>
-      <w:r>
-        <w:t xml:space="preserve">        numero = valor;</w:t>
+        <w:t xml:space="preserve">    </w:t>
+      </w:r>
+      <w:proofErr w:type="spellStart"/>
+      <w:r>
+        <w:t>public</w:t>
+      </w:r>
+      <w:proofErr w:type="spellEnd"/>
+      <w:r>
+        <w:t xml:space="preserve"> </w:t>
+      </w:r>
+      <w:proofErr w:type="gramStart"/>
+      <w:r>
+        <w:t>Exemplo(</w:t>
+      </w:r>
+      <w:proofErr w:type="spellStart"/>
+      <w:proofErr w:type="gramEnd"/>
+      <w:r>
+        <w:t>int</w:t>
+      </w:r>
+      <w:proofErr w:type="spellEnd"/>
+      <w:r>
+        <w:t xml:space="preserve"> valor) {</w:t>
+      </w:r>
+    </w:p>
+    <w:p>
+      <w:r>
+        <w:t xml:space="preserve">        </w:t>
+      </w:r>
+      <w:proofErr w:type="spellStart"/>
+      <w:r>
+        <w:t>numero</w:t>
+      </w:r>
+      <w:proofErr w:type="spellEnd"/>
+      <w:r>
+        <w:t xml:space="preserve"> = valor;</w:t>
       </w:r>
     </w:p>
     <w:p>
@@ -3321,18 +4912,46 @@
     </w:p>
     <w:p/>
     <w:p>
+      <w:proofErr w:type="spellStart"/>
       <w:r>
         <w:t>java</w:t>
       </w:r>
-    </w:p>
-    <w:p>
-      <w:r>
-        <w:t>Copy code</w:t>
-      </w:r>
-    </w:p>
-    <w:p>
-      <w:r>
-        <w:t>Exemplo obj = new Exemplo(10);</w:t>
+      <w:proofErr w:type="spellEnd"/>
+    </w:p>
+    <w:p>
+      <w:proofErr w:type="spellStart"/>
+      <w:r>
+        <w:t>Copy</w:t>
+      </w:r>
+      <w:proofErr w:type="spellEnd"/>
+      <w:r>
+        <w:t xml:space="preserve"> </w:t>
+      </w:r>
+      <w:proofErr w:type="spellStart"/>
+      <w:r>
+        <w:t>code</w:t>
+      </w:r>
+      <w:proofErr w:type="spellEnd"/>
+    </w:p>
+    <w:p>
+      <w:r>
+        <w:t xml:space="preserve">Exemplo </w:t>
+      </w:r>
+      <w:proofErr w:type="spellStart"/>
+      <w:r>
+        <w:t>obj</w:t>
+      </w:r>
+      <w:proofErr w:type="spellEnd"/>
+      <w:r>
+        <w:t xml:space="preserve"> = new </w:t>
+      </w:r>
+      <w:proofErr w:type="gramStart"/>
+      <w:r>
+        <w:t>Exemplo(</w:t>
+      </w:r>
+      <w:proofErr w:type="gramEnd"/>
+      <w:r>
+        <w:t>10);</w:t>
       </w:r>
     </w:p>
     <w:p/>
@@ -3341,7 +4960,15 @@
         <w:ind w:firstLine="708"/>
       </w:pPr>
       <w:r>
-        <w:t>Nesse exemplo, estamos criando um objeto Exemplo e passando o valor 10 como argumento para o construtor. O construtor, por sua vez, inicializará a variável de instância numero com esse valor.</w:t>
+        <w:t xml:space="preserve">Nesse exemplo, estamos criando um objeto Exemplo e passando o valor 10 como argumento para o construtor. O construtor, por sua vez, inicializará a variável de instância </w:t>
+      </w:r>
+      <w:proofErr w:type="spellStart"/>
+      <w:r>
+        <w:t>numero</w:t>
+      </w:r>
+      <w:proofErr w:type="spellEnd"/>
+      <w:r>
+        <w:t xml:space="preserve"> com esse valor.</w:t>
       </w:r>
     </w:p>
     <w:p>
@@ -3354,18 +4981,46 @@
     </w:p>
     <w:p/>
     <w:p>
+      <w:proofErr w:type="spellStart"/>
       <w:r>
         <w:t>java</w:t>
       </w:r>
-    </w:p>
-    <w:p>
-      <w:r>
-        <w:t>Copy code</w:t>
-      </w:r>
-    </w:p>
-    <w:p>
-      <w:r>
-        <w:t>Exemplo obj = new Exemplo(); // Erro de compilação!</w:t>
+      <w:proofErr w:type="spellEnd"/>
+    </w:p>
+    <w:p>
+      <w:proofErr w:type="spellStart"/>
+      <w:r>
+        <w:t>Copy</w:t>
+      </w:r>
+      <w:proofErr w:type="spellEnd"/>
+      <w:r>
+        <w:t xml:space="preserve"> </w:t>
+      </w:r>
+      <w:proofErr w:type="spellStart"/>
+      <w:r>
+        <w:t>code</w:t>
+      </w:r>
+      <w:proofErr w:type="spellEnd"/>
+    </w:p>
+    <w:p>
+      <w:r>
+        <w:t xml:space="preserve">Exemplo </w:t>
+      </w:r>
+      <w:proofErr w:type="spellStart"/>
+      <w:r>
+        <w:t>obj</w:t>
+      </w:r>
+      <w:proofErr w:type="spellEnd"/>
+      <w:r>
+        <w:t xml:space="preserve"> = new </w:t>
+      </w:r>
+      <w:proofErr w:type="gramStart"/>
+      <w:r>
+        <w:t>Exemplo(</w:t>
+      </w:r>
+      <w:proofErr w:type="gramEnd"/>
+      <w:r>
+        <w:t>); // Erro de compilação!</w:t>
       </w:r>
     </w:p>
     <w:p/>
@@ -3392,15 +5047,28 @@
       </w:pPr>
       <w:r>
         <w:lastRenderedPageBreak/>
-        <w:t>Tecnologia Swing – Classe JOptionPane</w:t>
-      </w:r>
-    </w:p>
-    <w:p>
-      <w:pPr>
-        <w:ind w:firstLine="708"/>
-      </w:pPr>
-      <w:r>
-        <w:t>A classe JOptionPane é uma classe estática (ou seja, seus métodos podem ser chamados diretamente na classe, sem a necessidade de criar um objeto) e é usada para exibir diálogos de mensagem em um aplicativo Java. Portanto, não é necessário criar um objeto com new para utilizá-la</w:t>
+        <w:t xml:space="preserve">Tecnologia Swing – Classe </w:t>
+      </w:r>
+      <w:proofErr w:type="spellStart"/>
+      <w:r>
+        <w:t>JOptionPane</w:t>
+      </w:r>
+      <w:proofErr w:type="spellEnd"/>
+    </w:p>
+    <w:p>
+      <w:pPr>
+        <w:ind w:firstLine="708"/>
+      </w:pPr>
+      <w:r>
+        <w:t xml:space="preserve">A classe </w:t>
+      </w:r>
+      <w:proofErr w:type="spellStart"/>
+      <w:r>
+        <w:t>JOptionPane</w:t>
+      </w:r>
+      <w:proofErr w:type="spellEnd"/>
+      <w:r>
+        <w:t xml:space="preserve"> é uma classe estática (ou seja, seus métodos podem ser chamados diretamente na classe, sem a necessidade de criar um objeto) e é usada para exibir diálogos de mensagem em um aplicativo Java. Portanto, não é necessário criar um objeto com new para utilizá-la</w:t>
       </w:r>
       <w:r>
         <w:t xml:space="preserve"> (ChatGPT)</w:t>
@@ -3439,7 +5107,15 @@
         <w:ind w:firstLine="708"/>
       </w:pPr>
       <w:r>
-        <w:t>As classes estáticas podem ser usadas para criar funções utilitárias que não precisam acessar ou alterar o estado de um objeto. Por exemplo, a classe Math em Java é uma classe estática que fornece métodos para realizar operações matemáticas comuns, como calcular a raiz quadrada ou o seno de um número (ChatGPT).</w:t>
+        <w:t xml:space="preserve">As classes estáticas podem ser usadas para criar funções utilitárias que não precisam acessar ou alterar o estado de um objeto. Por exemplo, a classe </w:t>
+      </w:r>
+      <w:proofErr w:type="spellStart"/>
+      <w:r>
+        <w:t>Math</w:t>
+      </w:r>
+      <w:proofErr w:type="spellEnd"/>
+      <w:r>
+        <w:t xml:space="preserve"> em Java é uma classe estática que fornece métodos para realizar operações matemáticas comuns, como calcular a raiz quadrada ou o seno de um número (ChatGPT).</w:t>
       </w:r>
     </w:p>
     <w:p>
@@ -3463,7 +5139,15 @@
         <w:ind w:firstLine="708"/>
       </w:pPr>
       <w:r>
-        <w:t>As variáveis estáticas são declaradas usando o modificador static na sua declaração (ChatGPT).</w:t>
+        <w:t xml:space="preserve">As variáveis estáticas são declaradas usando o modificador </w:t>
+      </w:r>
+      <w:proofErr w:type="spellStart"/>
+      <w:r>
+        <w:t>static</w:t>
+      </w:r>
+      <w:proofErr w:type="spellEnd"/>
+      <w:r>
+        <w:t xml:space="preserve"> na sua declaração (ChatGPT).</w:t>
       </w:r>
     </w:p>
     <w:p>
@@ -3496,7 +5180,15 @@
         <w:ind w:firstLine="708"/>
       </w:pPr>
       <w:r>
-        <w:t>Assim, é necessário usar o nome da classe ao chamar um método estático em Java, para indicar que o método está sendo chamado diretamente na classe em si, em vez de em uma instância específica. A sintaxe para chamar um método estático é a seguinte: NomeDaClasse.nomeDoMetodo() (ChatGPT).</w:t>
+        <w:t xml:space="preserve">Assim, é necessário usar o nome da classe ao chamar um método estático em Java, para indicar que o método está sendo chamado diretamente na classe em si, em vez de em uma instância específica. A sintaxe para chamar um método estático é a seguinte: </w:t>
+      </w:r>
+      <w:proofErr w:type="spellStart"/>
+      <w:r>
+        <w:t>NomeDaClasse.nomeDoMetodo</w:t>
+      </w:r>
+      <w:proofErr w:type="spellEnd"/>
+      <w:r>
+        <w:t>() (ChatGPT).</w:t>
       </w:r>
     </w:p>
     <w:p>
@@ -3512,6 +5204,7 @@
         <w:lastRenderedPageBreak/>
         <w:t xml:space="preserve">Modificadores de Acesso </w:t>
       </w:r>
+      <w:proofErr w:type="spellStart"/>
       <w:r>
         <w:rPr>
           <w:i/>
@@ -3519,6 +5212,7 @@
         </w:rPr>
         <w:t>Public</w:t>
       </w:r>
+      <w:proofErr w:type="spellEnd"/>
       <w:r>
         <w:t xml:space="preserve"> </w:t>
       </w:r>
@@ -3557,7 +5251,15 @@
         <w:t xml:space="preserve"> Por isso um método geralmente é público e uma variável de instância, privada.</w:t>
       </w:r>
       <w:r>
-        <w:t xml:space="preserve"> E, por isso que sempre que ele for chamado, ele deve ser chamado por uma instância (ou pela própria classe no caso de static) da mesma classe em que ele foi declarado.</w:t>
+        <w:t xml:space="preserve"> E, por isso que sempre que ele for chamado, ele deve ser chamado por uma instância (ou pela própria classe no caso de </w:t>
+      </w:r>
+      <w:proofErr w:type="spellStart"/>
+      <w:r>
+        <w:t>static</w:t>
+      </w:r>
+      <w:proofErr w:type="spellEnd"/>
+      <w:r>
+        <w:t>) da mesma classe em que ele foi declarado.</w:t>
       </w:r>
     </w:p>
     <w:p>
@@ -3574,8 +5276,29 @@
         <w:jc w:val="left"/>
       </w:pPr>
       <w:r>
-        <w:t>COMPILA COM javac [     ].java</w:t>
-      </w:r>
+        <w:t xml:space="preserve">COMPILA COM </w:t>
+      </w:r>
+      <w:proofErr w:type="spellStart"/>
+      <w:r>
+        <w:t>javac</w:t>
+      </w:r>
+      <w:proofErr w:type="spellEnd"/>
+      <w:r>
+        <w:t xml:space="preserve"> </w:t>
+      </w:r>
+      <w:proofErr w:type="gramStart"/>
+      <w:r>
+        <w:t xml:space="preserve">[  </w:t>
+      </w:r>
+      <w:proofErr w:type="gramEnd"/>
+      <w:r>
+        <w:t xml:space="preserve">   ].</w:t>
+      </w:r>
+      <w:proofErr w:type="spellStart"/>
+      <w:r>
+        <w:t>java</w:t>
+      </w:r>
+      <w:proofErr w:type="spellEnd"/>
     </w:p>
     <w:p>
       <w:pPr>
@@ -3583,7 +5306,23 @@
         <w:jc w:val="left"/>
       </w:pPr>
       <w:r>
-        <w:t>EXECUTA COM java [     ]</w:t>
+        <w:t xml:space="preserve">EXECUTA COM </w:t>
+      </w:r>
+      <w:proofErr w:type="spellStart"/>
+      <w:r>
+        <w:t>java</w:t>
+      </w:r>
+      <w:proofErr w:type="spellEnd"/>
+      <w:r>
+        <w:t xml:space="preserve"> </w:t>
+      </w:r>
+      <w:proofErr w:type="gramStart"/>
+      <w:r>
+        <w:t xml:space="preserve">[  </w:t>
+      </w:r>
+      <w:proofErr w:type="gramEnd"/>
+      <w:r>
+        <w:t xml:space="preserve">   ]</w:t>
       </w:r>
     </w:p>
     <w:p>
@@ -3597,8 +5336,13 @@
         <w:spacing w:after="160" w:line="259" w:lineRule="auto"/>
         <w:jc w:val="left"/>
       </w:pPr>
-      <w:r>
-        <w:t>Placeholders x Escapes x Especificadores de formato</w:t>
+      <w:proofErr w:type="spellStart"/>
+      <w:r>
+        <w:t>Placeholders</w:t>
+      </w:r>
+      <w:proofErr w:type="spellEnd"/>
+      <w:r>
+        <w:t xml:space="preserve"> x Escapes x Especificadores de formato</w:t>
       </w:r>
     </w:p>
     <w:p>
@@ -3622,9 +5366,480 @@
     </w:p>
     <w:p>
       <w:pPr>
-        <w:spacing w:after="160" w:line="259" w:lineRule="auto"/>
-        <w:jc w:val="left"/>
-      </w:pPr>
+        <w:pStyle w:val="Ttulo1"/>
+      </w:pPr>
+      <w:r>
+        <w:lastRenderedPageBreak/>
+        <w:t>FOR APRIMORADO</w:t>
+      </w:r>
+    </w:p>
+    <w:p>
+      <w:r>
+        <w:rPr>
+          <w:b/>
+          <w:bCs/>
+        </w:rPr>
+        <w:t xml:space="preserve">Pergunta: </w:t>
+      </w:r>
+      <w:r>
+        <w:t xml:space="preserve">O for aprimorado em Java "percorre" os valores do </w:t>
+      </w:r>
+      <w:proofErr w:type="spellStart"/>
+      <w:r>
+        <w:t>array</w:t>
+      </w:r>
+      <w:proofErr w:type="spellEnd"/>
+      <w:r>
+        <w:t xml:space="preserve"> e não o indexador ([0], [1]) de cada elemento?</w:t>
+      </w:r>
+    </w:p>
+    <w:p/>
+    <w:p>
+      <w:pPr>
+        <w:rPr>
+          <w:b/>
+          <w:bCs/>
+        </w:rPr>
+      </w:pPr>
+      <w:r>
+        <w:rPr>
+          <w:b/>
+          <w:bCs/>
+        </w:rPr>
+        <w:t>ChatGPT</w:t>
+      </w:r>
+    </w:p>
+    <w:p>
+      <w:pPr>
+        <w:ind w:firstLine="708"/>
+      </w:pPr>
+      <w:r>
+        <w:t>Sim, você está correto. O loop for aprimorado em Java (também conhecido como "</w:t>
+      </w:r>
+      <w:proofErr w:type="spellStart"/>
+      <w:r>
+        <w:t>enhanced</w:t>
+      </w:r>
+      <w:proofErr w:type="spellEnd"/>
+      <w:r>
+        <w:t xml:space="preserve"> for" ou "for-</w:t>
+      </w:r>
+      <w:proofErr w:type="spellStart"/>
+      <w:r>
+        <w:t>each</w:t>
+      </w:r>
+      <w:proofErr w:type="spellEnd"/>
+      <w:r>
+        <w:t xml:space="preserve">") é projetado para percorrer os valores de um </w:t>
+      </w:r>
+      <w:proofErr w:type="spellStart"/>
+      <w:r>
+        <w:t>array</w:t>
+      </w:r>
+      <w:proofErr w:type="spellEnd"/>
+      <w:r>
+        <w:t xml:space="preserve"> ou de uma coleção, em vez de iterar pelos índices.</w:t>
+      </w:r>
+    </w:p>
+    <w:p>
+      <w:pPr>
+        <w:ind w:firstLine="708"/>
+      </w:pPr>
+      <w:r>
+        <w:t xml:space="preserve">A sintaxe do loop for </w:t>
+      </w:r>
+      <w:proofErr w:type="gramStart"/>
+      <w:r>
+        <w:t>aprimorado</w:t>
+      </w:r>
+      <w:proofErr w:type="gramEnd"/>
+      <w:r>
+        <w:t xml:space="preserve"> em Java é a seguinte:</w:t>
+      </w:r>
+    </w:p>
+    <w:p/>
+    <w:p>
+      <w:r>
+        <w:t xml:space="preserve">for (tipo </w:t>
+      </w:r>
+      <w:proofErr w:type="gramStart"/>
+      <w:r>
+        <w:t>valor :</w:t>
+      </w:r>
+      <w:proofErr w:type="gramEnd"/>
+      <w:r>
+        <w:t xml:space="preserve"> </w:t>
+      </w:r>
+      <w:proofErr w:type="spellStart"/>
+      <w:r>
+        <w:t>array</w:t>
+      </w:r>
+      <w:proofErr w:type="spellEnd"/>
+      <w:r>
+        <w:t>) {</w:t>
+      </w:r>
+    </w:p>
+    <w:p>
+      <w:r>
+        <w:t xml:space="preserve">    // bloco de código a ser executado</w:t>
+      </w:r>
+    </w:p>
+    <w:p>
+      <w:r>
+        <w:t>}</w:t>
+      </w:r>
+    </w:p>
+    <w:p/>
+    <w:p>
+      <w:pPr>
+        <w:ind w:firstLine="708"/>
+      </w:pPr>
+      <w:r>
+        <w:t xml:space="preserve">Nesse tipo de loop, a variável valor recebe cada elemento do </w:t>
+      </w:r>
+      <w:proofErr w:type="spellStart"/>
+      <w:r>
+        <w:t>array</w:t>
+      </w:r>
+      <w:proofErr w:type="spellEnd"/>
+      <w:r>
+        <w:t xml:space="preserve"> ou coleção um por um, e o bloco de código dentro do loop é executado para cada valor.</w:t>
+      </w:r>
+    </w:p>
+    <w:p>
+      <w:pPr>
+        <w:ind w:firstLine="708"/>
+      </w:pPr>
+      <w:r>
+        <w:t xml:space="preserve">Aqui está um exemplo de uso do loop for aprimorado para percorrer os valores de um </w:t>
+      </w:r>
+      <w:proofErr w:type="spellStart"/>
+      <w:r>
+        <w:t>array</w:t>
+      </w:r>
+      <w:proofErr w:type="spellEnd"/>
+      <w:r>
+        <w:t>:</w:t>
+      </w:r>
+    </w:p>
+    <w:p/>
+    <w:p>
+      <w:proofErr w:type="spellStart"/>
+      <w:proofErr w:type="gramStart"/>
+      <w:r>
+        <w:t>int</w:t>
+      </w:r>
+      <w:proofErr w:type="spellEnd"/>
+      <w:r>
+        <w:t>[</w:t>
+      </w:r>
+      <w:proofErr w:type="gramEnd"/>
+      <w:r>
+        <w:t xml:space="preserve">] </w:t>
+      </w:r>
+      <w:proofErr w:type="spellStart"/>
+      <w:r>
+        <w:t>numeros</w:t>
+      </w:r>
+      <w:proofErr w:type="spellEnd"/>
+      <w:r>
+        <w:t xml:space="preserve"> = {1, 2, 3, 4, 5};</w:t>
+      </w:r>
+    </w:p>
+    <w:p/>
+    <w:p>
+      <w:r>
+        <w:t>for (</w:t>
+      </w:r>
+      <w:proofErr w:type="spellStart"/>
+      <w:r>
+        <w:t>int</w:t>
+      </w:r>
+      <w:proofErr w:type="spellEnd"/>
+      <w:r>
+        <w:t xml:space="preserve"> </w:t>
+      </w:r>
+      <w:proofErr w:type="spellStart"/>
+      <w:proofErr w:type="gramStart"/>
+      <w:r>
+        <w:t>numero</w:t>
+      </w:r>
+      <w:proofErr w:type="spellEnd"/>
+      <w:r>
+        <w:t xml:space="preserve"> :</w:t>
+      </w:r>
+      <w:proofErr w:type="gramEnd"/>
+      <w:r>
+        <w:t xml:space="preserve"> </w:t>
+      </w:r>
+      <w:proofErr w:type="spellStart"/>
+      <w:r>
+        <w:t>numeros</w:t>
+      </w:r>
+      <w:proofErr w:type="spellEnd"/>
+      <w:r>
+        <w:t>) {</w:t>
+      </w:r>
+    </w:p>
+    <w:p>
+      <w:r>
+        <w:t xml:space="preserve">    </w:t>
+      </w:r>
+      <w:proofErr w:type="spellStart"/>
+      <w:r>
+        <w:t>System.out.println</w:t>
+      </w:r>
+      <w:proofErr w:type="spellEnd"/>
+      <w:r>
+        <w:t>(numero);</w:t>
+      </w:r>
+    </w:p>
+    <w:p>
+      <w:r>
+        <w:t>}</w:t>
+      </w:r>
+    </w:p>
+    <w:p/>
+    <w:p>
+      <w:pPr>
+        <w:ind w:firstLine="708"/>
+      </w:pPr>
+      <w:r>
+        <w:t xml:space="preserve">Nesse exemplo, cada elemento do </w:t>
+      </w:r>
+      <w:proofErr w:type="spellStart"/>
+      <w:r>
+        <w:t>array</w:t>
+      </w:r>
+      <w:proofErr w:type="spellEnd"/>
+      <w:r>
+        <w:t xml:space="preserve"> </w:t>
+      </w:r>
+      <w:proofErr w:type="spellStart"/>
+      <w:r>
+        <w:t>numeros</w:t>
+      </w:r>
+      <w:proofErr w:type="spellEnd"/>
+      <w:r>
+        <w:t xml:space="preserve"> é atribuído à variável </w:t>
+      </w:r>
+      <w:proofErr w:type="spellStart"/>
+      <w:r>
+        <w:t>numero</w:t>
+      </w:r>
+      <w:proofErr w:type="spellEnd"/>
+      <w:r>
+        <w:t xml:space="preserve"> em cada iteração do loop. Então, dentro do bloco de código do loop, imprimimos o valor de </w:t>
+      </w:r>
+      <w:proofErr w:type="spellStart"/>
+      <w:r>
+        <w:t>numero</w:t>
+      </w:r>
+      <w:proofErr w:type="spellEnd"/>
+      <w:r>
+        <w:t>.</w:t>
+      </w:r>
+    </w:p>
+    <w:p>
+      <w:pPr>
+        <w:ind w:firstLine="708"/>
+      </w:pPr>
+      <w:r>
+        <w:t>A saída será:</w:t>
+      </w:r>
+    </w:p>
+    <w:p/>
+    <w:p>
+      <w:r>
+        <w:t>1</w:t>
+      </w:r>
+    </w:p>
+    <w:p>
+      <w:r>
+        <w:t>2</w:t>
+      </w:r>
+    </w:p>
+    <w:p>
+      <w:r>
+        <w:t>3</w:t>
+      </w:r>
+    </w:p>
+    <w:p>
+      <w:r>
+        <w:t>4</w:t>
+      </w:r>
+    </w:p>
+    <w:p>
+      <w:r>
+        <w:t>5</w:t>
+      </w:r>
+    </w:p>
+    <w:p>
+      <w:pPr>
+        <w:ind w:firstLine="708"/>
+      </w:pPr>
+      <w:r>
+        <w:lastRenderedPageBreak/>
+        <w:t xml:space="preserve">Observe que, ao usar o loop for aprimorado, você não tem acesso direto aos índices dos elementos. O loop itera automaticamente pelos valores do </w:t>
+      </w:r>
+      <w:proofErr w:type="spellStart"/>
+      <w:r>
+        <w:t>array</w:t>
+      </w:r>
+      <w:proofErr w:type="spellEnd"/>
+      <w:r>
+        <w:t xml:space="preserve"> ou da coleção, tornando o código mais conciso e legível quando você só precisa dos valores e não dos índices.</w:t>
+      </w:r>
+    </w:p>
+    <w:p/>
+    <w:p>
+      <w:pPr>
+        <w:pStyle w:val="Ttulo1"/>
+      </w:pPr>
+      <w:r>
+        <w:lastRenderedPageBreak/>
+        <w:t>Argumentos de Linha de Comando</w:t>
+      </w:r>
+    </w:p>
+    <w:p>
+      <w:r>
+        <w:t>[...] (DEITEL, pg. 221).</w:t>
+      </w:r>
+    </w:p>
+    <w:p>
+      <w:r>
+        <w:t xml:space="preserve">É possível usar os argumentos de linha de comando sem o método </w:t>
+      </w:r>
+      <w:proofErr w:type="spellStart"/>
+      <w:r>
+        <w:t>main</w:t>
+      </w:r>
+      <w:proofErr w:type="spellEnd"/>
+      <w:r>
+        <w:t>?</w:t>
+      </w:r>
+    </w:p>
+    <w:p>
+      <w:r>
+        <w:t>ChatGPT</w:t>
+      </w:r>
+    </w:p>
+    <w:p>
+      <w:pPr>
+        <w:ind w:firstLine="708"/>
+      </w:pPr>
+      <w:r>
+        <w:t xml:space="preserve">Não, os argumentos de linha de comando só podem ser acessados através do método </w:t>
+      </w:r>
+      <w:proofErr w:type="spellStart"/>
+      <w:r>
+        <w:t>main</w:t>
+      </w:r>
+      <w:proofErr w:type="spellEnd"/>
+      <w:r>
+        <w:t xml:space="preserve"> em Java. O método </w:t>
+      </w:r>
+      <w:proofErr w:type="spellStart"/>
+      <w:r>
+        <w:t>main</w:t>
+      </w:r>
+      <w:proofErr w:type="spellEnd"/>
+      <w:r>
+        <w:t xml:space="preserve"> é o ponto de entrada do programa e é onde os argumentos de linha de comando são recebidos como um parâmetro do tipo </w:t>
+      </w:r>
+      <w:proofErr w:type="spellStart"/>
+      <w:proofErr w:type="gramStart"/>
+      <w:r>
+        <w:t>String</w:t>
+      </w:r>
+      <w:proofErr w:type="spellEnd"/>
+      <w:r>
+        <w:t>[</w:t>
+      </w:r>
+      <w:proofErr w:type="gramEnd"/>
+      <w:r>
+        <w:t xml:space="preserve">] </w:t>
+      </w:r>
+      <w:proofErr w:type="spellStart"/>
+      <w:r>
+        <w:t>args</w:t>
+      </w:r>
+      <w:proofErr w:type="spellEnd"/>
+      <w:r>
+        <w:t>.</w:t>
+      </w:r>
+    </w:p>
+    <w:p>
+      <w:pPr>
+        <w:ind w:firstLine="708"/>
+      </w:pPr>
+      <w:r>
+        <w:t xml:space="preserve">Os argumentos de linha de comando são passados para o programa no momento da execução, quando o comando </w:t>
+      </w:r>
+      <w:proofErr w:type="spellStart"/>
+      <w:r>
+        <w:t>java</w:t>
+      </w:r>
+      <w:proofErr w:type="spellEnd"/>
+      <w:r>
+        <w:t xml:space="preserve"> é chamado juntamente com o nome da classe a ser executada e os argumentos, se houver. O método </w:t>
+      </w:r>
+      <w:proofErr w:type="spellStart"/>
+      <w:r>
+        <w:t>main</w:t>
+      </w:r>
+      <w:proofErr w:type="spellEnd"/>
+      <w:r>
+        <w:t xml:space="preserve"> é responsável por receber e processar esses argumentos.</w:t>
+      </w:r>
+    </w:p>
+    <w:p>
+      <w:pPr>
+        <w:ind w:firstLine="708"/>
+      </w:pPr>
+      <w:r>
+        <w:t xml:space="preserve">Se você deseja usar os argumentos de linha de comando em outras partes do programa além do método </w:t>
+      </w:r>
+      <w:proofErr w:type="spellStart"/>
+      <w:r>
+        <w:t>main</w:t>
+      </w:r>
+      <w:proofErr w:type="spellEnd"/>
+      <w:r>
+        <w:t xml:space="preserve">, você pode passá-los como parâmetros para outros métodos ou classes. O método </w:t>
+      </w:r>
+      <w:proofErr w:type="spellStart"/>
+      <w:r>
+        <w:t>main</w:t>
+      </w:r>
+      <w:proofErr w:type="spellEnd"/>
+      <w:r>
+        <w:t xml:space="preserve"> pode receber os argumentos de linha de comando e, em seguida, chamar outros métodos, passando os argumentos como necessário. Mas a captura e o processamento inicial dos argumentos devem ocorrer no método </w:t>
+      </w:r>
+      <w:proofErr w:type="spellStart"/>
+      <w:r>
+        <w:t>main</w:t>
+      </w:r>
+      <w:proofErr w:type="spellEnd"/>
+      <w:r>
+        <w:t>.</w:t>
+      </w:r>
+    </w:p>
+    <w:p>
+      <w:pPr>
+        <w:ind w:firstLine="708"/>
+      </w:pPr>
+      <w:r>
+        <w:t xml:space="preserve">Portanto, para acessar e utilizar os argumentos de linha de comando em um programa Java, é necessário fazer uso do método </w:t>
+      </w:r>
+      <w:proofErr w:type="spellStart"/>
+      <w:r>
+        <w:t>main</w:t>
+      </w:r>
+      <w:proofErr w:type="spellEnd"/>
+      <w:r>
+        <w:t>.</w:t>
+      </w:r>
     </w:p>
     <w:p>
       <w:pPr>
@@ -3903,36 +6118,60 @@
           <w:b/>
           <w:bCs/>
         </w:rPr>
-        <w:t>Por que o objeto System.out não foi instanciado como o</w:t>
-      </w:r>
+        <w:t xml:space="preserve">Por que o objeto </w:t>
+      </w:r>
+      <w:proofErr w:type="spellStart"/>
       <w:r>
         <w:rPr>
           <w:b/>
           <w:bCs/>
         </w:rPr>
-        <w:t>s outros (Ex.: Scanner)</w:t>
-      </w:r>
+        <w:t>System.out</w:t>
+      </w:r>
+      <w:proofErr w:type="spellEnd"/>
       <w:r>
         <w:rPr>
           <w:b/>
           <w:bCs/>
         </w:rPr>
-        <w:t>?</w:t>
-      </w:r>
-    </w:p>
-    <w:p>
-      <w:pPr>
-        <w:pStyle w:val="PargrafodaLista"/>
-      </w:pPr>
+        <w:t xml:space="preserve"> não foi instanciado como o</w:t>
+      </w:r>
       <w:r>
         <w:rPr>
           <w:b/>
           <w:bCs/>
         </w:rPr>
+        <w:t>s outros (Ex.: Scanner)</w:t>
+      </w:r>
+      <w:r>
+        <w:rPr>
+          <w:b/>
+          <w:bCs/>
+        </w:rPr>
+        <w:t>?</w:t>
+      </w:r>
+    </w:p>
+    <w:p>
+      <w:pPr>
+        <w:pStyle w:val="PargrafodaLista"/>
+      </w:pPr>
+      <w:r>
+        <w:rPr>
+          <w:b/>
+          <w:bCs/>
+        </w:rPr>
         <w:t>Resposta:</w:t>
       </w:r>
       <w:r>
-        <w:t xml:space="preserve"> O objeto System.out não é instanciado com o operador new, como ocorre com o objeto da classe Scanner, porque ele não é uma instância de uma classe (ChatGPT).</w:t>
+        <w:t xml:space="preserve"> O objeto </w:t>
+      </w:r>
+      <w:proofErr w:type="spellStart"/>
+      <w:r>
+        <w:t>System.out</w:t>
+      </w:r>
+      <w:proofErr w:type="spellEnd"/>
+      <w:r>
+        <w:t xml:space="preserve"> não é instanciado com o operador new, como ocorre com o objeto da classe Scanner, porque ele não é uma instância de uma classe (ChatGPT).</w:t>
       </w:r>
     </w:p>
     <w:p>
@@ -3942,7 +6181,31 @@
       </w:pPr>
       <w:r>
         <w:lastRenderedPageBreak/>
-        <w:t>Na verdade, System.out é um objeto predefinido (ou pré-instanciado) da classe PrintStream, que representa a saída padrão do sistema. Em outras palavras, ele é um objeto que já existe na memória e que pode ser utilizado diretamente pelo programa (ChatGPT).</w:t>
+        <w:t xml:space="preserve">Na verdade, </w:t>
+      </w:r>
+      <w:proofErr w:type="spellStart"/>
+      <w:r>
+        <w:t>System.out</w:t>
+      </w:r>
+      <w:proofErr w:type="spellEnd"/>
+      <w:r>
+        <w:t xml:space="preserve"> é um objeto predefinido (ou </w:t>
+      </w:r>
+      <w:proofErr w:type="spellStart"/>
+      <w:r>
+        <w:t>pré</w:t>
+      </w:r>
+      <w:proofErr w:type="spellEnd"/>
+      <w:r>
+        <w:t xml:space="preserve">-instanciado) da classe </w:t>
+      </w:r>
+      <w:proofErr w:type="spellStart"/>
+      <w:r>
+        <w:t>PrintStream</w:t>
+      </w:r>
+      <w:proofErr w:type="spellEnd"/>
+      <w:r>
+        <w:t>, que representa a saída padrão do sistema. Em outras palavras, ele é um objeto que já existe na memória e que pode ser utilizado diretamente pelo programa (ChatGPT).</w:t>
       </w:r>
     </w:p>
     <w:p>
@@ -3951,7 +6214,31 @@
         <w:ind w:firstLine="696"/>
       </w:pPr>
       <w:r>
-        <w:t>Dessa forma, ao utilizar o objeto System.out, não é necessário criar uma nova instância da classe PrintStream com o operador new, como ocorre com outras classes que precisam ser instanciadas para serem utilizadas. O objeto System.out já está disponível para uso em qualquer lugar do programa (ChatGPT).</w:t>
+        <w:t xml:space="preserve">Dessa forma, ao utilizar o objeto </w:t>
+      </w:r>
+      <w:proofErr w:type="spellStart"/>
+      <w:r>
+        <w:t>System.out</w:t>
+      </w:r>
+      <w:proofErr w:type="spellEnd"/>
+      <w:r>
+        <w:t xml:space="preserve">, não é necessário criar uma nova instância da classe </w:t>
+      </w:r>
+      <w:proofErr w:type="spellStart"/>
+      <w:r>
+        <w:t>PrintStream</w:t>
+      </w:r>
+      <w:proofErr w:type="spellEnd"/>
+      <w:r>
+        <w:t xml:space="preserve"> com o operador new, como ocorre com outras classes que precisam ser instanciadas para serem utilizadas. O objeto </w:t>
+      </w:r>
+      <w:proofErr w:type="spellStart"/>
+      <w:r>
+        <w:t>System.out</w:t>
+      </w:r>
+      <w:proofErr w:type="spellEnd"/>
+      <w:r>
+        <w:t xml:space="preserve"> já está disponível para uso em qualquer lugar do programa (ChatGPT).</w:t>
       </w:r>
     </w:p>
     <w:p/>
@@ -4160,22 +6447,62 @@
           <w:b/>
           <w:bCs/>
         </w:rPr>
-        <w:t>Como seria a chamada de uma variável de instância pública, chamada name, no código de uma classe diferente da qual a variável name foi declarada?</w:t>
-      </w:r>
-    </w:p>
-    <w:p>
-      <w:pPr>
-        <w:ind w:left="708"/>
-      </w:pPr>
+        <w:t xml:space="preserve">Como seria a chamada de uma variável de instância pública, chamada </w:t>
+      </w:r>
+      <w:proofErr w:type="spellStart"/>
       <w:r>
         <w:rPr>
           <w:b/>
           <w:bCs/>
         </w:rPr>
+        <w:t>name</w:t>
+      </w:r>
+      <w:proofErr w:type="spellEnd"/>
+      <w:r>
+        <w:rPr>
+          <w:b/>
+          <w:bCs/>
+        </w:rPr>
+        <w:t xml:space="preserve">, no código de uma classe diferente da qual a variável </w:t>
+      </w:r>
+      <w:proofErr w:type="spellStart"/>
+      <w:r>
+        <w:rPr>
+          <w:b/>
+          <w:bCs/>
+        </w:rPr>
+        <w:t>name</w:t>
+      </w:r>
+      <w:proofErr w:type="spellEnd"/>
+      <w:r>
+        <w:rPr>
+          <w:b/>
+          <w:bCs/>
+        </w:rPr>
+        <w:t xml:space="preserve"> foi declarada?</w:t>
+      </w:r>
+    </w:p>
+    <w:p>
+      <w:pPr>
+        <w:ind w:left="708"/>
+      </w:pPr>
+      <w:r>
+        <w:rPr>
+          <w:b/>
+          <w:bCs/>
+        </w:rPr>
         <w:t>Resposta:</w:t>
       </w:r>
       <w:r>
-        <w:t xml:space="preserve"> Para acessar uma variável de instância pública chamada name de uma classe diferente da qual ela foi declarada, é necessário criar um objeto da classe que possui a variável e então acessá-la através desse objeto.</w:t>
+        <w:t xml:space="preserve"> Para acessar uma variável de instância pública chamada </w:t>
+      </w:r>
+      <w:proofErr w:type="spellStart"/>
+      <w:r>
+        <w:t>name</w:t>
+      </w:r>
+      <w:proofErr w:type="spellEnd"/>
+      <w:r>
+        <w:t xml:space="preserve"> de uma classe diferente da qual ela foi declarada, é necessário criar um objeto da classe que possui a variável e então acessá-la através desse objeto.</w:t>
       </w:r>
     </w:p>
     <w:p>
@@ -4183,18 +6510,47 @@
         <w:ind w:left="708" w:firstLine="708"/>
       </w:pPr>
       <w:r>
-        <w:t>Suponha que a classe que declara a variável name seja a classe Person. Se quisermos acessar a variável name em outra classe, podemos fazer o seguinte:</w:t>
+        <w:t xml:space="preserve">Suponha que a classe que declara a variável </w:t>
+      </w:r>
+      <w:proofErr w:type="spellStart"/>
+      <w:r>
+        <w:t>name</w:t>
+      </w:r>
+      <w:proofErr w:type="spellEnd"/>
+      <w:r>
+        <w:t xml:space="preserve"> seja a classe Person. Se quisermos acessar a variável </w:t>
+      </w:r>
+      <w:proofErr w:type="spellStart"/>
+      <w:r>
+        <w:t>name</w:t>
+      </w:r>
+      <w:proofErr w:type="spellEnd"/>
+      <w:r>
+        <w:t xml:space="preserve"> em outra classe, podemos fazer o seguinte:</w:t>
       </w:r>
     </w:p>
     <w:p/>
     <w:p>
       <w:r>
-        <w:t>Person p = new Person();</w:t>
-      </w:r>
-    </w:p>
-    <w:p>
-      <w:r>
-        <w:t>String nome = p.name;</w:t>
+        <w:t xml:space="preserve">Person p = new </w:t>
+      </w:r>
+      <w:proofErr w:type="gramStart"/>
+      <w:r>
+        <w:t>Person(</w:t>
+      </w:r>
+      <w:proofErr w:type="gramEnd"/>
+      <w:r>
+        <w:t>);</w:t>
+      </w:r>
+    </w:p>
+    <w:p>
+      <w:proofErr w:type="spellStart"/>
+      <w:r>
+        <w:t>String</w:t>
+      </w:r>
+      <w:proofErr w:type="spellEnd"/>
+      <w:r>
+        <w:t xml:space="preserve"> nome = p.name;</w:t>
       </w:r>
     </w:p>
     <w:p/>
@@ -4203,7 +6559,23 @@
         <w:ind w:firstLine="708"/>
       </w:pPr>
       <w:r>
-        <w:t>Nesse exemplo, criamos um objeto p da classe Person e usamos esse objeto para acessar a variável name da classe Person. Note que como name é uma variável pública, podemos acessá-la diretamente usando o operador de ponto (.).</w:t>
+        <w:t xml:space="preserve">Nesse exemplo, criamos um objeto p da classe Person e usamos esse objeto para acessar a variável </w:t>
+      </w:r>
+      <w:proofErr w:type="spellStart"/>
+      <w:r>
+        <w:t>name</w:t>
+      </w:r>
+      <w:proofErr w:type="spellEnd"/>
+      <w:r>
+        <w:t xml:space="preserve"> da classe Person. Note que como </w:t>
+      </w:r>
+      <w:proofErr w:type="spellStart"/>
+      <w:r>
+        <w:t>name</w:t>
+      </w:r>
+      <w:proofErr w:type="spellEnd"/>
+      <w:r>
+        <w:t xml:space="preserve"> é uma variável pública, podemos acessá-la diretamente usando o operador de ponto (.).</w:t>
       </w:r>
     </w:p>
     <w:p/>
@@ -4264,6 +6636,26 @@
         <w:t>.</w:t>
       </w:r>
     </w:p>
+    <w:p>
+      <w:pPr>
+        <w:pStyle w:val="PargrafodaLista"/>
+        <w:numPr>
+          <w:ilvl w:val="0"/>
+          <w:numId w:val="2"/>
+        </w:numPr>
+        <w:rPr>
+          <w:b/>
+          <w:bCs/>
+        </w:rPr>
+      </w:pPr>
+      <w:r>
+        <w:rPr>
+          <w:b/>
+          <w:bCs/>
+        </w:rPr>
+        <w:t>Qual a diferença entre passagem por referência e passagem por valor?</w:t>
+      </w:r>
+    </w:p>
     <w:p/>
     <w:p/>
     <w:p>
@@ -4288,6 +6680,7 @@
           <w:iCs/>
         </w:rPr>
       </w:pPr>
+      <w:proofErr w:type="spellStart"/>
       <w:r>
         <w:rPr>
           <w:i/>
@@ -4295,6 +6688,7 @@
         </w:rPr>
         <w:t>System.out.print</w:t>
       </w:r>
+      <w:proofErr w:type="spellEnd"/>
     </w:p>
     <w:p>
       <w:r>
@@ -4337,8 +6731,21 @@
     </w:p>
     <w:p>
       <w:r>
-        <w:t>Java Platform Standard Edition 8 Documentation</w:t>
-      </w:r>
+        <w:t xml:space="preserve">Java Platform Standard </w:t>
+      </w:r>
+      <w:proofErr w:type="spellStart"/>
+      <w:r>
+        <w:t>Edition</w:t>
+      </w:r>
+      <w:proofErr w:type="spellEnd"/>
+      <w:r>
+        <w:t xml:space="preserve"> 8 </w:t>
+      </w:r>
+      <w:proofErr w:type="spellStart"/>
+      <w:r>
+        <w:t>Documentation</w:t>
+      </w:r>
+      <w:proofErr w:type="spellEnd"/>
     </w:p>
     <w:p>
       <w:hyperlink r:id="rId11" w:history="1">
@@ -4353,8 +6760,21 @@
     <w:p/>
     <w:p>
       <w:r>
-        <w:t>Java™ Platform, Standard Edition 8 API Specification</w:t>
-      </w:r>
+        <w:t xml:space="preserve">Java™ Platform, Standard </w:t>
+      </w:r>
+      <w:proofErr w:type="spellStart"/>
+      <w:r>
+        <w:t>Edition</w:t>
+      </w:r>
+      <w:proofErr w:type="spellEnd"/>
+      <w:r>
+        <w:t xml:space="preserve"> 8 API </w:t>
+      </w:r>
+      <w:proofErr w:type="spellStart"/>
+      <w:r>
+        <w:t>Specification</w:t>
+      </w:r>
+      <w:proofErr w:type="spellEnd"/>
     </w:p>
     <w:p>
       <w:hyperlink r:id="rId12" w:history="1">
@@ -4369,8 +6789,13 @@
     <w:p/>
     <w:p>
       <w:r>
-        <w:t>The Java™ Tutorials</w:t>
-      </w:r>
+        <w:t xml:space="preserve">The Java™ </w:t>
+      </w:r>
+      <w:proofErr w:type="spellStart"/>
+      <w:r>
+        <w:t>Tutorials</w:t>
+      </w:r>
+      <w:proofErr w:type="spellEnd"/>
     </w:p>
     <w:p>
       <w:hyperlink r:id="rId13" w:history="1">
@@ -4384,8 +6809,29 @@
     </w:p>
     <w:p/>
     <w:p>
-      <w:r>
-        <w:t>Getting Started with Java</w:t>
+      <w:proofErr w:type="spellStart"/>
+      <w:r>
+        <w:t>Getting</w:t>
+      </w:r>
+      <w:proofErr w:type="spellEnd"/>
+      <w:r>
+        <w:t xml:space="preserve"> </w:t>
+      </w:r>
+      <w:proofErr w:type="spellStart"/>
+      <w:r>
+        <w:t>Started</w:t>
+      </w:r>
+      <w:proofErr w:type="spellEnd"/>
+      <w:r>
+        <w:t xml:space="preserve"> </w:t>
+      </w:r>
+      <w:proofErr w:type="spellStart"/>
+      <w:r>
+        <w:t>with</w:t>
+      </w:r>
+      <w:proofErr w:type="spellEnd"/>
+      <w:r>
+        <w:t xml:space="preserve"> Java</w:t>
       </w:r>
     </w:p>
     <w:p>
@@ -4433,8 +6879,21 @@
     <w:p/>
     <w:p>
       <w:r>
-        <w:t>Java Language Basics</w:t>
-      </w:r>
+        <w:t xml:space="preserve">Java </w:t>
+      </w:r>
+      <w:proofErr w:type="spellStart"/>
+      <w:r>
+        <w:t>Language</w:t>
+      </w:r>
+      <w:proofErr w:type="spellEnd"/>
+      <w:r>
+        <w:t xml:space="preserve"> </w:t>
+      </w:r>
+      <w:proofErr w:type="spellStart"/>
+      <w:r>
+        <w:t>Basics</w:t>
+      </w:r>
+      <w:proofErr w:type="spellEnd"/>
     </w:p>
     <w:p>
       <w:hyperlink r:id="rId17" w:history="1">
@@ -4478,8 +6937,13 @@
         <w:t>O que é Java? (AWS</w:t>
       </w:r>
       <w:r>
-        <w:t xml:space="preserve"> - Amazon</w:t>
-      </w:r>
+        <w:t xml:space="preserve"> - </w:t>
+      </w:r>
+      <w:proofErr w:type="spellStart"/>
+      <w:r>
+        <w:t>Amazon</w:t>
+      </w:r>
+      <w:proofErr w:type="spellEnd"/>
       <w:r>
         <w:t>)</w:t>
       </w:r>
@@ -4502,9 +6966,11 @@
       <w:r>
         <w:t xml:space="preserve">Studio </w:t>
       </w:r>
+      <w:proofErr w:type="spellStart"/>
       <w:r>
         <w:t>Code</w:t>
       </w:r>
+      <w:proofErr w:type="spellEnd"/>
     </w:p>
     <w:p>
       <w:hyperlink r:id="rId21" w:history="1">
@@ -4681,7 +7147,15 @@
         </w:numPr>
       </w:pPr>
       <w:r>
-        <w:t>Manipulação de strings.</w:t>
+        <w:t xml:space="preserve">Manipulação de </w:t>
+      </w:r>
+      <w:proofErr w:type="spellStart"/>
+      <w:r>
+        <w:t>strings</w:t>
+      </w:r>
+      <w:proofErr w:type="spellEnd"/>
+      <w:r>
+        <w:t>.</w:t>
       </w:r>
     </w:p>
     <w:p>

</xml_diff>